<commit_message>
Added more narrative to updating collections
</commit_message>
<xml_diff>
--- a/HowTo_Updating Cal-IBIS.docx
+++ b/HowTo_Updating Cal-IBIS.docx
@@ -60,7 +60,7 @@
           <w:r>
             <w:fldChar w:fldCharType="separate"/>
           </w:r>
-          <w:hyperlink w:anchor="_Toc61001476" w:history="1">
+          <w:hyperlink w:anchor="_Toc62200497" w:history="1">
             <w:r>
               <w:rPr>
                 <w:rStyle w:val="Hyperlink"/>
@@ -87,7 +87,7 @@
                 <w:noProof/>
                 <w:webHidden/>
               </w:rPr>
-              <w:instrText xml:space="preserve"> PAGEREF _Toc61001476 \h </w:instrText>
+              <w:instrText xml:space="preserve"> PAGEREF _Toc62200497 \h </w:instrText>
             </w:r>
             <w:r>
               <w:rPr>
@@ -129,7 +129,7 @@
               <w:noProof/>
             </w:rPr>
           </w:pPr>
-          <w:hyperlink w:anchor="_Toc61001477" w:history="1">
+          <w:hyperlink w:anchor="_Toc62200498" w:history="1">
             <w:r>
               <w:rPr>
                 <w:rStyle w:val="Hyperlink"/>
@@ -156,7 +156,7 @@
                 <w:noProof/>
                 <w:webHidden/>
               </w:rPr>
-              <w:instrText xml:space="preserve"> PAGEREF _Toc61001477 \h </w:instrText>
+              <w:instrText xml:space="preserve"> PAGEREF _Toc62200498 \h </w:instrText>
             </w:r>
             <w:r>
               <w:rPr>
@@ -198,7 +198,7 @@
               <w:noProof/>
             </w:rPr>
           </w:pPr>
-          <w:hyperlink w:anchor="_Toc61001478" w:history="1">
+          <w:hyperlink w:anchor="_Toc62200499" w:history="1">
             <w:r>
               <w:rPr>
                 <w:rStyle w:val="Hyperlink"/>
@@ -225,7 +225,7 @@
                 <w:noProof/>
                 <w:webHidden/>
               </w:rPr>
-              <w:instrText xml:space="preserve"> PAGEREF _Toc61001478 \h </w:instrText>
+              <w:instrText xml:space="preserve"> PAGEREF _Toc62200499 \h </w:instrText>
             </w:r>
             <w:r>
               <w:rPr>
@@ -267,7 +267,7 @@
               <w:noProof/>
             </w:rPr>
           </w:pPr>
-          <w:hyperlink w:anchor="_Toc61001479" w:history="1">
+          <w:hyperlink w:anchor="_Toc62200500" w:history="1">
             <w:r>
               <w:rPr>
                 <w:rStyle w:val="Hyperlink"/>
@@ -294,7 +294,7 @@
                 <w:noProof/>
                 <w:webHidden/>
               </w:rPr>
-              <w:instrText xml:space="preserve"> PAGEREF _Toc61001479 \h </w:instrText>
+              <w:instrText xml:space="preserve"> PAGEREF _Toc62200500 \h </w:instrText>
             </w:r>
             <w:r>
               <w:rPr>
@@ -336,7 +336,7 @@
               <w:noProof/>
             </w:rPr>
           </w:pPr>
-          <w:hyperlink w:anchor="_Toc61001480" w:history="1">
+          <w:hyperlink w:anchor="_Toc62200501" w:history="1">
             <w:r>
               <w:rPr>
                 <w:rStyle w:val="Hyperlink"/>
@@ -363,7 +363,7 @@
                 <w:noProof/>
                 <w:webHidden/>
               </w:rPr>
-              <w:instrText xml:space="preserve"> PAGEREF _Toc61001480 \h </w:instrText>
+              <w:instrText xml:space="preserve"> PAGEREF _Toc62200501 \h </w:instrText>
             </w:r>
             <w:r>
               <w:rPr>
@@ -405,7 +405,7 @@
               <w:noProof/>
             </w:rPr>
           </w:pPr>
-          <w:hyperlink w:anchor="_Toc61001481" w:history="1">
+          <w:hyperlink w:anchor="_Toc62200502" w:history="1">
             <w:r>
               <w:rPr>
                 <w:rStyle w:val="Hyperlink"/>
@@ -432,7 +432,7 @@
                 <w:noProof/>
                 <w:webHidden/>
               </w:rPr>
-              <w:instrText xml:space="preserve"> PAGEREF _Toc61001481 \h </w:instrText>
+              <w:instrText xml:space="preserve"> PAGEREF _Toc62200502 \h </w:instrText>
             </w:r>
             <w:r>
               <w:rPr>
@@ -474,7 +474,7 @@
               <w:noProof/>
             </w:rPr>
           </w:pPr>
-          <w:hyperlink w:anchor="_Toc61001482" w:history="1">
+          <w:hyperlink w:anchor="_Toc62200503" w:history="1">
             <w:r>
               <w:rPr>
                 <w:rStyle w:val="Hyperlink"/>
@@ -501,7 +501,7 @@
                 <w:noProof/>
                 <w:webHidden/>
               </w:rPr>
-              <w:instrText xml:space="preserve"> PAGEREF _Toc61001482 \h </w:instrText>
+              <w:instrText xml:space="preserve"> PAGEREF _Toc62200503 \h </w:instrText>
             </w:r>
             <w:r>
               <w:rPr>
@@ -543,28 +543,13 @@
               <w:noProof/>
             </w:rPr>
           </w:pPr>
-          <w:hyperlink w:anchor="_Toc61001483" w:history="1">
+          <w:hyperlink w:anchor="_Toc62200504" w:history="1">
             <w:r>
               <w:rPr>
                 <w:rStyle w:val="Hyperlink"/>
                 <w:noProof/>
               </w:rPr>
-              <w:t>STEP 4 – Ecdysis (</w:t>
-            </w:r>
-            <w:r>
-              <w:rPr>
-                <w:rStyle w:val="Hyperlink"/>
-                <w:noProof/>
-                <w:highlight w:val="yellow"/>
-              </w:rPr>
-              <w:t>needs to be added still</w:t>
-            </w:r>
-            <w:r>
-              <w:rPr>
-                <w:rStyle w:val="Hyperlink"/>
-                <w:noProof/>
-              </w:rPr>
-              <w:t>):</w:t>
+              <w:t>STEP 4 – Ecdysis:</w:t>
             </w:r>
             <w:r>
               <w:rPr>
@@ -585,7 +570,7 @@
                 <w:noProof/>
                 <w:webHidden/>
               </w:rPr>
-              <w:instrText xml:space="preserve"> PAGEREF _Toc61001483 \h </w:instrText>
+              <w:instrText xml:space="preserve"> PAGEREF _Toc62200504 \h </w:instrText>
             </w:r>
             <w:r>
               <w:rPr>
@@ -627,28 +612,13 @@
               <w:noProof/>
             </w:rPr>
           </w:pPr>
-          <w:hyperlink w:anchor="_Toc61001484" w:history="1">
+          <w:hyperlink w:anchor="_Toc62200505" w:history="1">
             <w:r>
               <w:rPr>
                 <w:rStyle w:val="Hyperlink"/>
                 <w:noProof/>
               </w:rPr>
-              <w:t>STEP 5 – MyCo Portal (</w:t>
-            </w:r>
-            <w:r>
-              <w:rPr>
-                <w:rStyle w:val="Hyperlink"/>
-                <w:noProof/>
-                <w:highlight w:val="yellow"/>
-              </w:rPr>
-              <w:t>needs to be added still</w:t>
-            </w:r>
-            <w:r>
-              <w:rPr>
-                <w:rStyle w:val="Hyperlink"/>
-                <w:noProof/>
-              </w:rPr>
-              <w:t>):</w:t>
+              <w:t>STEP 5 – MyCo Portal:</w:t>
             </w:r>
             <w:r>
               <w:rPr>
@@ -669,7 +639,7 @@
                 <w:noProof/>
                 <w:webHidden/>
               </w:rPr>
-              <w:instrText xml:space="preserve"> PAGEREF _Toc61001484 \h </w:instrText>
+              <w:instrText xml:space="preserve"> PAGEREF _Toc62200505 \h </w:instrText>
             </w:r>
             <w:r>
               <w:rPr>
@@ -711,28 +681,13 @@
               <w:noProof/>
             </w:rPr>
           </w:pPr>
-          <w:hyperlink w:anchor="_Toc61001485" w:history="1">
+          <w:hyperlink w:anchor="_Toc62200506" w:history="1">
             <w:r>
               <w:rPr>
                 <w:rStyle w:val="Hyperlink"/>
                 <w:noProof/>
               </w:rPr>
-              <w:t>STEP 6 – CNALH(</w:t>
-            </w:r>
-            <w:r>
-              <w:rPr>
-                <w:rStyle w:val="Hyperlink"/>
-                <w:noProof/>
-                <w:highlight w:val="yellow"/>
-              </w:rPr>
-              <w:t>needs to be added still</w:t>
-            </w:r>
-            <w:r>
-              <w:rPr>
-                <w:rStyle w:val="Hyperlink"/>
-                <w:noProof/>
-              </w:rPr>
-              <w:t>):</w:t>
+              <w:t>STEP 6 – CNALH:</w:t>
             </w:r>
             <w:r>
               <w:rPr>
@@ -753,7 +708,7 @@
                 <w:noProof/>
                 <w:webHidden/>
               </w:rPr>
-              <w:instrText xml:space="preserve"> PAGEREF _Toc61001485 \h </w:instrText>
+              <w:instrText xml:space="preserve"> PAGEREF _Toc62200506 \h </w:instrText>
             </w:r>
             <w:r>
               <w:rPr>
@@ -773,7 +728,7 @@
                 <w:noProof/>
                 <w:webHidden/>
               </w:rPr>
-              <w:t>3</w:t>
+              <w:t>4</w:t>
             </w:r>
             <w:r>
               <w:rPr>
@@ -795,13 +750,13 @@
               <w:noProof/>
             </w:rPr>
           </w:pPr>
-          <w:hyperlink w:anchor="_Toc61001486" w:history="1">
+          <w:hyperlink w:anchor="_Toc62200507" w:history="1">
             <w:r>
               <w:rPr>
                 <w:rStyle w:val="Hyperlink"/>
                 <w:noProof/>
               </w:rPr>
-              <w:t>After finishing Symbiota portals</w:t>
+              <w:t>Uploading Symbiota portal data to Cal-IBIS</w:t>
             </w:r>
             <w:r>
               <w:rPr>
@@ -822,7 +777,7 @@
                 <w:noProof/>
                 <w:webHidden/>
               </w:rPr>
-              <w:instrText xml:space="preserve"> PAGEREF _Toc61001486 \h </w:instrText>
+              <w:instrText xml:space="preserve"> PAGEREF _Toc62200507 \h </w:instrText>
             </w:r>
             <w:r>
               <w:rPr>
@@ -864,7 +819,7 @@
               <w:noProof/>
             </w:rPr>
           </w:pPr>
-          <w:hyperlink w:anchor="_Toc61001487" w:history="1">
+          <w:hyperlink w:anchor="_Toc62200508" w:history="1">
             <w:r>
               <w:rPr>
                 <w:rStyle w:val="Hyperlink"/>
@@ -891,7 +846,7 @@
                 <w:noProof/>
                 <w:webHidden/>
               </w:rPr>
-              <w:instrText xml:space="preserve"> PAGEREF _Toc61001487 \h </w:instrText>
+              <w:instrText xml:space="preserve"> PAGEREF _Toc62200508 \h </w:instrText>
             </w:r>
             <w:r>
               <w:rPr>
@@ -933,7 +888,7 @@
               <w:noProof/>
             </w:rPr>
           </w:pPr>
-          <w:hyperlink w:anchor="_Toc61001488" w:history="1">
+          <w:hyperlink w:anchor="_Toc62200509" w:history="1">
             <w:r>
               <w:rPr>
                 <w:rStyle w:val="Hyperlink"/>
@@ -960,7 +915,7 @@
                 <w:noProof/>
                 <w:webHidden/>
               </w:rPr>
-              <w:instrText xml:space="preserve"> PAGEREF _Toc61001488 \h </w:instrText>
+              <w:instrText xml:space="preserve"> PAGEREF _Toc62200509 \h </w:instrText>
             </w:r>
             <w:r>
               <w:rPr>
@@ -980,7 +935,7 @@
                 <w:noProof/>
                 <w:webHidden/>
               </w:rPr>
-              <w:t>4</w:t>
+              <w:t>5</w:t>
             </w:r>
             <w:r>
               <w:rPr>
@@ -1013,7 +968,7 @@
       <w:pPr>
         <w:pStyle w:val="Heading1"/>
       </w:pPr>
-      <w:bookmarkStart w:id="0" w:name="_Toc61001476"/>
+      <w:bookmarkStart w:id="0" w:name="_Toc62200497"/>
       <w:r>
         <w:t>Background and Rationale</w:t>
       </w:r>
@@ -1049,7 +1004,15 @@
         <w:t xml:space="preserve">facilitate archipelago-wide data sharing, with the ultimate goal of protecting the archipelago’s biota and enhancing scientific understanding of it by better informing conservation management and research. </w:t>
       </w:r>
       <w:r>
-        <w:t xml:space="preserve">This database includes snapshot records aggregated from other databases, including GBIF, SEINet, SCAN, and CCH2. </w:t>
+        <w:t xml:space="preserve">This database includes snapshot records aggregated from other databases, including GBIF, </w:t>
+      </w:r>
+      <w:proofErr w:type="spellStart"/>
+      <w:r>
+        <w:t>SEINet</w:t>
+      </w:r>
+      <w:proofErr w:type="spellEnd"/>
+      <w:r>
+        <w:t xml:space="preserve">, SCAN, and CCH2. </w:t>
       </w:r>
       <w:r>
         <w:t xml:space="preserve">Because there is some overlap between data sources, there’s a lot of cleaning that needs to happen “behind the scenes” before things get uploaded to Cal-IBIS. </w:t>
@@ -1060,7 +1023,7 @@
       <w:pPr>
         <w:pStyle w:val="Heading1"/>
       </w:pPr>
-      <w:bookmarkStart w:id="1" w:name="_Toc61001477"/>
+      <w:bookmarkStart w:id="1" w:name="_Toc62200498"/>
       <w:r>
         <w:t>Methods</w:t>
       </w:r>
@@ -1070,7 +1033,7 @@
       <w:pPr>
         <w:pStyle w:val="Heading2"/>
       </w:pPr>
-      <w:bookmarkStart w:id="2" w:name="_Toc61001478"/>
+      <w:bookmarkStart w:id="2" w:name="_Toc62200499"/>
       <w:r>
         <w:t xml:space="preserve">Step </w:t>
       </w:r>
@@ -1102,7 +1065,7 @@
       <w:pPr>
         <w:pStyle w:val="Heading2"/>
       </w:pPr>
-      <w:bookmarkStart w:id="3" w:name="_Toc61001479"/>
+      <w:bookmarkStart w:id="3" w:name="_Toc62200500"/>
       <w:r>
         <w:t xml:space="preserve">Steps </w:t>
       </w:r>
@@ -1118,8 +1081,13 @@
       <w:r>
         <w:t xml:space="preserve">: </w:t>
       </w:r>
-      <w:r>
-        <w:t>Symbiota Portals</w:t>
+      <w:proofErr w:type="spellStart"/>
+      <w:r>
+        <w:t>Symbiota</w:t>
+      </w:r>
+      <w:proofErr w:type="spellEnd"/>
+      <w:r>
+        <w:t xml:space="preserve"> Portals</w:t>
       </w:r>
       <w:r>
         <w:t xml:space="preserve"> (</w:t>
@@ -1130,9 +1098,11 @@
       <w:r>
         <w:t xml:space="preserve">, </w:t>
       </w:r>
+      <w:proofErr w:type="spellStart"/>
       <w:r>
         <w:t>MyCo</w:t>
       </w:r>
+      <w:proofErr w:type="spellEnd"/>
       <w:r>
         <w:t xml:space="preserve">, </w:t>
       </w:r>
@@ -1142,9 +1112,11 @@
       <w:r>
         <w:t xml:space="preserve">, </w:t>
       </w:r>
+      <w:proofErr w:type="spellStart"/>
       <w:r>
         <w:t>SEINet</w:t>
       </w:r>
+      <w:proofErr w:type="spellEnd"/>
       <w:r>
         <w:t xml:space="preserve">, </w:t>
       </w:r>
@@ -1166,9 +1138,11 @@
       <w:r>
         <w:t xml:space="preserve"> </w:t>
       </w:r>
+      <w:proofErr w:type="spellStart"/>
       <w:r>
         <w:t>SEINet</w:t>
       </w:r>
+      <w:proofErr w:type="spellEnd"/>
     </w:p>
     <w:p>
       <w:r>
@@ -1177,7 +1151,15 @@
         <w:t xml:space="preserve">These two portals share many of the same collections, resulting in a large amount of duplicated data. In order to handle these duplicates, </w:t>
       </w:r>
       <w:r>
-        <w:t>we download the CCH2 data first, and then the SEINet data.</w:t>
+        <w:t xml:space="preserve">we download the CCH2 data first, and then the </w:t>
+      </w:r>
+      <w:proofErr w:type="spellStart"/>
+      <w:r>
+        <w:t>SEINet</w:t>
+      </w:r>
+      <w:proofErr w:type="spellEnd"/>
+      <w:r>
+        <w:t xml:space="preserve"> data.</w:t>
       </w:r>
     </w:p>
     <w:p>
@@ -1185,29 +1167,23 @@
         <w:ind w:firstLine="720"/>
       </w:pPr>
       <w:r>
-        <w:t xml:space="preserve">In CCH2, </w:t>
-      </w:r>
-      <w:r>
-        <w:t>you first must download all of the datasets, name the files in a specific way (I know, ugh), and then run the R code titled “Step3_</w:t>
-      </w:r>
-      <w:r>
-        <w:t>CCH2</w:t>
-      </w:r>
-      <w:r>
-        <w:t xml:space="preserve">Cleanup”.  </w:t>
-      </w:r>
-      <w:r>
-        <w:t>For all of these datasets, it is absolutely critical that you follow the exact same file/folder naming – capitalization and spelling really do matter here. These</w:t>
-      </w:r>
-      <w:r>
-        <w:t xml:space="preserve"> are the searches you should run, and the format for the file names:</w:t>
+        <w:t>These</w:t>
+      </w:r>
+      <w:r>
+        <w:t xml:space="preserve"> are the searches you should run, and</w:t>
+      </w:r>
+      <w:r>
+        <w:t xml:space="preserve"> where to save the documents</w:t>
+      </w:r>
+      <w:r>
+        <w:t>:</w:t>
       </w:r>
     </w:p>
     <w:p>
       <w:pPr>
         <w:pStyle w:val="Heading3"/>
       </w:pPr>
-      <w:bookmarkStart w:id="4" w:name="_Toc61001480"/>
+      <w:bookmarkStart w:id="4" w:name="_Toc62200501"/>
       <w:r>
         <w:t xml:space="preserve">STEP 1 - </w:t>
       </w:r>
@@ -1264,6 +1240,18 @@
         </w:numPr>
       </w:pPr>
       <w:r>
+        <w:t>Copy over the “Header.csv” file from the prior update into the new folder</w:t>
+      </w:r>
+    </w:p>
+    <w:p>
+      <w:pPr>
+        <w:pStyle w:val="ListParagraph"/>
+        <w:numPr>
+          <w:ilvl w:val="0"/>
+          <w:numId w:val="1"/>
+        </w:numPr>
+      </w:pPr>
+      <w:r>
         <w:t>Download spatial data:</w:t>
       </w:r>
     </w:p>
@@ -1361,12 +1349,17 @@
       <w:pPr>
         <w:pStyle w:val="Heading3"/>
       </w:pPr>
-      <w:bookmarkStart w:id="5" w:name="_Toc61001481"/>
+      <w:bookmarkStart w:id="5" w:name="_Toc62200502"/>
       <w:r>
         <w:t xml:space="preserve">STEP 2 - </w:t>
       </w:r>
-      <w:r>
-        <w:t>SEINet:</w:t>
+      <w:proofErr w:type="spellStart"/>
+      <w:r>
+        <w:t>SEINet</w:t>
+      </w:r>
+      <w:proofErr w:type="spellEnd"/>
+      <w:r>
+        <w:t>:</w:t>
       </w:r>
       <w:bookmarkEnd w:id="5"/>
     </w:p>
@@ -1388,7 +1381,15 @@
         <w:t>DATE</w:t>
       </w:r>
       <w:r>
-        <w:t>]/SEINet”. You will d</w:t>
+        <w:t>]/</w:t>
+      </w:r>
+      <w:proofErr w:type="spellStart"/>
+      <w:r>
+        <w:t>SEINet</w:t>
+      </w:r>
+      <w:proofErr w:type="spellEnd"/>
+      <w:r>
+        <w:t>”. You will d</w:t>
       </w:r>
       <w:r>
         <w:t>ownload all files to “SBBG-Cal-IBIS/Data</w:t>
@@ -1405,8 +1406,13 @@
       <w:r>
         <w:t>]/</w:t>
       </w:r>
-      <w:r>
-        <w:t>SEINet”</w:t>
+      <w:proofErr w:type="spellStart"/>
+      <w:r>
+        <w:t>SEINet</w:t>
+      </w:r>
+      <w:proofErr w:type="spellEnd"/>
+      <w:r>
+        <w:t>”</w:t>
       </w:r>
     </w:p>
     <w:p>
@@ -1418,6 +1424,18 @@
         </w:numPr>
       </w:pPr>
       <w:r>
+        <w:t>Copy over the “Header.csv” file from the prior update into the new folder</w:t>
+      </w:r>
+    </w:p>
+    <w:p>
+      <w:pPr>
+        <w:pStyle w:val="ListParagraph"/>
+        <w:numPr>
+          <w:ilvl w:val="0"/>
+          <w:numId w:val="3"/>
+        </w:numPr>
+      </w:pPr>
+      <w:r>
         <w:t>Download spatial data:</w:t>
       </w:r>
     </w:p>
@@ -1505,7 +1523,14 @@
         <w:t>Do not worry about unzipping the folders</w:t>
       </w:r>
     </w:p>
-    <w:p/>
+    <w:p>
+      <w:pPr>
+        <w:ind w:firstLine="720"/>
+      </w:pPr>
+      <w:r>
+        <w:t>Then, run the two associated R Markdown files - “Step3_CCH2Cleanup” and “Step4_SEINetCleanup”.</w:t>
+      </w:r>
+    </w:p>
     <w:p>
       <w:r>
         <w:t>SCAN-Bugs and Ecdysis</w:t>
@@ -1514,11 +1539,24 @@
     <w:p>
       <w:r>
         <w:tab/>
-        <w:t>SCAN-Bugs works differently from other Symbiota portals</w:t>
-      </w:r>
-      <w:r>
-        <w:t>, but Ecdysis is set up like CCH2 and SEINet</w:t>
-      </w:r>
+        <w:t xml:space="preserve">SCAN-Bugs works differently from other </w:t>
+      </w:r>
+      <w:proofErr w:type="spellStart"/>
+      <w:r>
+        <w:t>Symbiota</w:t>
+      </w:r>
+      <w:proofErr w:type="spellEnd"/>
+      <w:r>
+        <w:t xml:space="preserve"> portals</w:t>
+      </w:r>
+      <w:r>
+        <w:t xml:space="preserve">, but Ecdysis is set up like CCH2 and </w:t>
+      </w:r>
+      <w:proofErr w:type="spellStart"/>
+      <w:r>
+        <w:t>SEINet</w:t>
+      </w:r>
+      <w:proofErr w:type="spellEnd"/>
       <w:r>
         <w:t xml:space="preserve">. </w:t>
       </w:r>
@@ -1536,7 +1574,7 @@
       <w:pPr>
         <w:pStyle w:val="Heading3"/>
       </w:pPr>
-      <w:bookmarkStart w:id="6" w:name="_Toc61001482"/>
+      <w:bookmarkStart w:id="6" w:name="_Toc62200503"/>
       <w:r>
         <w:t xml:space="preserve">STEP 3 - </w:t>
       </w:r>
@@ -1618,13 +1656,29 @@
         <w:t xml:space="preserve"> 12 separate </w:t>
       </w:r>
       <w:r>
-        <w:t>.kml files</w:t>
+        <w:t>.</w:t>
+      </w:r>
+      <w:proofErr w:type="spellStart"/>
+      <w:r>
+        <w:t>kml</w:t>
+      </w:r>
+      <w:proofErr w:type="spellEnd"/>
+      <w:r>
+        <w:t xml:space="preserve"> files</w:t>
       </w:r>
       <w:r>
         <w:t xml:space="preserve"> (one for each island polygon)</w:t>
       </w:r>
       <w:r>
-        <w:t xml:space="preserve">. Using the “Spatial module” of SCAN, drag one .kml over at a time and search within the polygon. Josie’s experience is that you’ll need to drag the polygon, click it until the border is bright blue and the search area says “Search within select polygon” and then run an otherwise empty (no terms) search. </w:t>
+        <w:t>. Using the “Spatial module” of SCAN, drag one .</w:t>
+      </w:r>
+      <w:proofErr w:type="spellStart"/>
+      <w:r>
+        <w:t>kml</w:t>
+      </w:r>
+      <w:proofErr w:type="spellEnd"/>
+      <w:r>
+        <w:t xml:space="preserve"> over at a time and search within the polygon. Josie’s experience is that you’ll need to drag the polygon, click it until the border is bright blue and the search area says “Search within select polygon” and then run an otherwise empty (no terms) search. </w:t>
       </w:r>
     </w:p>
     <w:p>
@@ -1749,7 +1803,7 @@
       <w:pPr>
         <w:pStyle w:val="Heading3"/>
       </w:pPr>
-      <w:bookmarkStart w:id="7" w:name="_Toc61001483"/>
+      <w:bookmarkStart w:id="7" w:name="_Toc62200504"/>
       <w:r>
         <w:t xml:space="preserve">STEP 4 </w:t>
       </w:r>
@@ -1760,22 +1814,7 @@
         <w:t xml:space="preserve"> </w:t>
       </w:r>
       <w:r>
-        <w:t>Ecdysis</w:t>
-      </w:r>
-      <w:r>
-        <w:t xml:space="preserve"> (</w:t>
-      </w:r>
-      <w:r>
-        <w:rPr>
-          <w:highlight w:val="yellow"/>
-        </w:rPr>
-        <w:t>needs to be added still</w:t>
-      </w:r>
-      <w:r>
-        <w:t>)</w:t>
-      </w:r>
-      <w:r>
-        <w:t>:</w:t>
+        <w:t>Ecdysis:</w:t>
       </w:r>
       <w:bookmarkEnd w:id="7"/>
     </w:p>
@@ -1786,47 +1825,20 @@
           <w:ilvl w:val="0"/>
           <w:numId w:val="4"/>
         </w:numPr>
-        <w:rPr>
-          <w:color w:val="FF0000"/>
-        </w:rPr>
-      </w:pPr>
-      <w:r>
-        <w:rPr>
-          <w:color w:val="FF0000"/>
-        </w:rPr>
-        <w:t>Create folder “SBBG-Cal-IBIS/Data/[</w:t>
-      </w:r>
-      <w:r>
-        <w:rPr>
-          <w:color w:val="FF0000"/>
-          <w:highlight w:val="yellow"/>
-        </w:rPr>
-        <w:t>DATE</w:t>
-      </w:r>
-      <w:r>
-        <w:rPr>
-          <w:color w:val="FF0000"/>
-        </w:rPr>
-        <w:t xml:space="preserve">]/SCAN”. </w:t>
-      </w:r>
-      <w:r>
-        <w:rPr>
-          <w:color w:val="FF0000"/>
-        </w:rPr>
-        <w:t>Download all files to “SBBG-Cal-IBIS/Data/[</w:t>
-      </w:r>
-      <w:r>
-        <w:rPr>
-          <w:color w:val="FF0000"/>
-          <w:highlight w:val="yellow"/>
-        </w:rPr>
-        <w:t>DATE</w:t>
-      </w:r>
-      <w:r>
-        <w:rPr>
-          <w:color w:val="FF0000"/>
-        </w:rPr>
-        <w:t>]/Ecdysis”</w:t>
+      </w:pPr>
+      <w:r>
+        <w:t>Create folder “SBBG-Cal-IBIS/Data/[DATE]/</w:t>
+      </w:r>
+      <w:proofErr w:type="spellStart"/>
+      <w:r>
+        <w:t>Ecydsis</w:t>
+      </w:r>
+      <w:proofErr w:type="spellEnd"/>
+      <w:r>
+        <w:t xml:space="preserve">”. </w:t>
+      </w:r>
+      <w:r>
+        <w:t>Download all files to “SBBG-Cal-IBIS/Data/[DATE]/Ecdysis”</w:t>
       </w:r>
     </w:p>
     <w:p>
@@ -1836,15 +1848,20 @@
           <w:ilvl w:val="0"/>
           <w:numId w:val="4"/>
         </w:numPr>
-        <w:rPr>
-          <w:color w:val="FF0000"/>
-        </w:rPr>
-      </w:pPr>
-      <w:r>
-        <w:rPr>
-          <w:color w:val="FF0000"/>
-        </w:rPr>
-        <w:t>Download spatial data:</w:t>
+      </w:pPr>
+      <w:r>
+        <w:t>Download spatial</w:t>
+      </w:r>
+      <w:r>
+        <w:t>/</w:t>
+      </w:r>
+      <w:proofErr w:type="spellStart"/>
+      <w:r>
+        <w:t>wkt</w:t>
+      </w:r>
+      <w:proofErr w:type="spellEnd"/>
+      <w:r>
+        <w:t xml:space="preserve"> data:</w:t>
       </w:r>
     </w:p>
     <w:p>
@@ -1854,15 +1871,29 @@
           <w:ilvl w:val="1"/>
           <w:numId w:val="4"/>
         </w:numPr>
-        <w:rPr>
-          <w:color w:val="FF0000"/>
-        </w:rPr>
-      </w:pPr>
-      <w:r>
-        <w:rPr>
-          <w:color w:val="FF0000"/>
-        </w:rPr>
-        <w:t xml:space="preserve">In the “Spatial Files” folder, you’ll find 12 separate .kml files (one for each island polygon). Using the “Spatial module” of SCAN, drag one .kml over at a time and search within the polygon. Josie’s experience is that you’ll need to drag the polygon, click it until the border is bright blue and the search area says “Search within select polygon” and then run an otherwise empty (no terms) search. </w:t>
+      </w:pPr>
+      <w:r>
+        <w:t>In the “Spatial Files” folder,</w:t>
+      </w:r>
+      <w:r>
+        <w:t xml:space="preserve"> open “</w:t>
+      </w:r>
+      <w:proofErr w:type="spellStart"/>
+      <w:r>
+        <w:t>Island_WKTS</w:t>
+      </w:r>
+      <w:proofErr w:type="spellEnd"/>
+      <w:r>
+        <w:t>”</w:t>
+      </w:r>
+      <w:r>
+        <w:t xml:space="preserve">. </w:t>
+      </w:r>
+      <w:r>
+        <w:t xml:space="preserve">Paste WKTs, one at a time, into the Polygon box, and </w:t>
+      </w:r>
+      <w:r>
+        <w:t>search.</w:t>
       </w:r>
     </w:p>
     <w:p>
@@ -1872,15 +1903,15 @@
           <w:ilvl w:val="1"/>
           <w:numId w:val="4"/>
         </w:numPr>
-        <w:rPr>
-          <w:color w:val="FF0000"/>
-        </w:rPr>
-      </w:pPr>
-      <w:r>
-        <w:rPr>
-          <w:color w:val="FF0000"/>
-        </w:rPr>
-        <w:t>Save the resulting files as “Name.csv” within the folder specified, according to the same rules that apply for the WKTs in the other portals.</w:t>
+      </w:pPr>
+      <w:r>
+        <w:t xml:space="preserve">Save the resulting files as “Name.csv” within the </w:t>
+      </w:r>
+      <w:r>
+        <w:t>WKTs folder,</w:t>
+      </w:r>
+      <w:r>
+        <w:t xml:space="preserve"> according to the same rules that apply for the WKTs in the other portals.</w:t>
       </w:r>
     </w:p>
     <w:p>
@@ -1890,15 +1921,15 @@
           <w:ilvl w:val="0"/>
           <w:numId w:val="4"/>
         </w:numPr>
-        <w:rPr>
-          <w:color w:val="FF0000"/>
-        </w:rPr>
-      </w:pPr>
-      <w:r>
-        <w:rPr>
-          <w:color w:val="FF0000"/>
-        </w:rPr>
-        <w:t>Download locality-based data:</w:t>
+      </w:pPr>
+      <w:r>
+        <w:t>Download locality-</w:t>
+      </w:r>
+      <w:r>
+        <w:t>term</w:t>
+      </w:r>
+      <w:r>
+        <w:t xml:space="preserve"> data:</w:t>
       </w:r>
     </w:p>
     <w:p>
@@ -1908,15 +1939,15 @@
           <w:ilvl w:val="1"/>
           <w:numId w:val="4"/>
         </w:numPr>
-        <w:rPr>
-          <w:color w:val="FF0000"/>
-        </w:rPr>
-      </w:pPr>
-      <w:r>
-        <w:rPr>
-          <w:color w:val="FF0000"/>
-        </w:rPr>
-        <w:t xml:space="preserve">You can search for multiple terms in one search through SCAN, but otherwise follow the same instructions as above. </w:t>
+      </w:pPr>
+      <w:r>
+        <w:t xml:space="preserve">Run searches for each locality term, one at a time. Include “California” or “Mexico” when appropriate. The </w:t>
+      </w:r>
+      <w:r>
+        <w:t>Portal_SearchTerms.xlsx document</w:t>
+      </w:r>
+      <w:r>
+        <w:t xml:space="preserve"> has a list of search terms to run.</w:t>
       </w:r>
     </w:p>
     <w:p>
@@ -1926,14 +1957,132 @@
           <w:ilvl w:val="1"/>
           <w:numId w:val="4"/>
         </w:numPr>
-        <w:rPr>
-          <w:color w:val="FF0000"/>
-        </w:rPr>
-      </w:pPr>
-      <w:r>
-        <w:rPr>
-          <w:color w:val="FF0000"/>
-        </w:rPr>
+      </w:pPr>
+      <w:r>
+        <w:t>Save the resulting files as “SearchTerm.csv” in the “Terms” folder</w:t>
+      </w:r>
+    </w:p>
+    <w:p>
+      <w:pPr>
+        <w:pStyle w:val="ListParagraph"/>
+        <w:numPr>
+          <w:ilvl w:val="0"/>
+          <w:numId w:val="4"/>
+        </w:numPr>
+      </w:pPr>
+      <w:r>
+        <w:t>Run “</w:t>
+      </w:r>
+      <w:r>
+        <w:t>Step</w:t>
+      </w:r>
+      <w:r>
+        <w:t>4</w:t>
+      </w:r>
+      <w:r>
+        <w:t>_</w:t>
+      </w:r>
+      <w:r>
+        <w:t>Ecdysis</w:t>
+      </w:r>
+      <w:r>
+        <w:t>Cleanup.Rmd</w:t>
+      </w:r>
+      <w:r>
+        <w:t>”</w:t>
+      </w:r>
+    </w:p>
+    <w:p/>
+    <w:p>
+      <w:pPr>
+        <w:pStyle w:val="Heading3"/>
+      </w:pPr>
+      <w:bookmarkStart w:id="8" w:name="_Toc62200505"/>
+      <w:r>
+        <w:t xml:space="preserve">STEP 5 – </w:t>
+      </w:r>
+      <w:proofErr w:type="spellStart"/>
+      <w:r>
+        <w:t>MyCo</w:t>
+      </w:r>
+      <w:proofErr w:type="spellEnd"/>
+      <w:r>
+        <w:t xml:space="preserve"> Portal</w:t>
+      </w:r>
+      <w:r>
+        <w:t>:</w:t>
+      </w:r>
+      <w:bookmarkEnd w:id="8"/>
+    </w:p>
+    <w:p>
+      <w:pPr>
+        <w:pStyle w:val="ListParagraph"/>
+        <w:numPr>
+          <w:ilvl w:val="0"/>
+          <w:numId w:val="6"/>
+        </w:numPr>
+      </w:pPr>
+      <w:r>
+        <w:t>Create folder “SBBG-Cal-IBIS/Data/[DATE]/</w:t>
+      </w:r>
+      <w:proofErr w:type="spellStart"/>
+      <w:r>
+        <w:t>Ecydsis</w:t>
+      </w:r>
+      <w:proofErr w:type="spellEnd"/>
+      <w:r>
+        <w:t>”. Download all files to “SBBG-Cal-IBIS/Data/[DATE]/Ecdysis”</w:t>
+      </w:r>
+      <w:r>
+        <w:t>. Create a folder for “Terms” and a folder for “WKTs”. Copy over the header.csv file from the last time you did this.</w:t>
+      </w:r>
+    </w:p>
+    <w:p>
+      <w:pPr>
+        <w:pStyle w:val="ListParagraph"/>
+        <w:numPr>
+          <w:ilvl w:val="0"/>
+          <w:numId w:val="6"/>
+        </w:numPr>
+      </w:pPr>
+      <w:r>
+        <w:t>There’s no good way to download spatial data, so just don’t worry about it for now. Check in with Josie in 2022 about it; they might have updated their portal.</w:t>
+      </w:r>
+    </w:p>
+    <w:p>
+      <w:pPr>
+        <w:pStyle w:val="ListParagraph"/>
+        <w:numPr>
+          <w:ilvl w:val="0"/>
+          <w:numId w:val="6"/>
+        </w:numPr>
+      </w:pPr>
+      <w:r>
+        <w:t>Download locality-term data:</w:t>
+      </w:r>
+    </w:p>
+    <w:p>
+      <w:pPr>
+        <w:pStyle w:val="ListParagraph"/>
+        <w:numPr>
+          <w:ilvl w:val="1"/>
+          <w:numId w:val="6"/>
+        </w:numPr>
+      </w:pPr>
+      <w:r>
+        <w:t xml:space="preserve">You can search for multiple terms in one search through SCAN, but otherwise follow the same instructions as above. </w:t>
+      </w:r>
+    </w:p>
+    <w:p>
+      <w:pPr>
+        <w:pStyle w:val="ListParagraph"/>
+        <w:numPr>
+          <w:ilvl w:val="1"/>
+          <w:numId w:val="6"/>
+        </w:numPr>
+      </w:pPr>
+      <w:r>
+        <w:lastRenderedPageBreak/>
         <w:t>Run the searches in the locality field for Vascular plants based on the appropriate tab in the Portal_SearchTerms.xlsx document.</w:t>
       </w:r>
     </w:p>
@@ -1942,17 +2091,35 @@
         <w:pStyle w:val="ListParagraph"/>
         <w:numPr>
           <w:ilvl w:val="1"/>
-          <w:numId w:val="4"/>
-        </w:numPr>
-        <w:rPr>
-          <w:color w:val="FF0000"/>
-        </w:rPr>
-      </w:pPr>
-      <w:r>
-        <w:rPr>
-          <w:color w:val="FF0000"/>
-        </w:rPr>
-        <w:t>Save the resulting files as “SearchTerm.csv” in the “Terms” folder</w:t>
+          <w:numId w:val="6"/>
+        </w:numPr>
+      </w:pPr>
+      <w:r>
+        <w:t>Save the resulting files as “Search Term.csv” in the “Terms” folder</w:t>
+      </w:r>
+    </w:p>
+    <w:p>
+      <w:pPr>
+        <w:pStyle w:val="ListParagraph"/>
+        <w:numPr>
+          <w:ilvl w:val="0"/>
+          <w:numId w:val="6"/>
+        </w:numPr>
+      </w:pPr>
+      <w:r>
+        <w:t>Run “Step</w:t>
+      </w:r>
+      <w:r>
+        <w:t>5</w:t>
+      </w:r>
+      <w:r>
+        <w:t>_</w:t>
+      </w:r>
+      <w:r>
+        <w:t>MyCoPortal</w:t>
+      </w:r>
+      <w:r>
+        <w:t>Cleanup.Rmd”</w:t>
       </w:r>
     </w:p>
     <w:p>
@@ -1960,133 +2127,242 @@
         <w:pStyle w:val="ListParagraph"/>
         <w:numPr>
           <w:ilvl w:val="1"/>
-          <w:numId w:val="4"/>
-        </w:numPr>
-        <w:rPr>
-          <w:color w:val="FF0000"/>
-        </w:rPr>
-      </w:pPr>
-      <w:r>
-        <w:rPr>
-          <w:color w:val="FF0000"/>
-        </w:rPr>
-        <w:t>Do not worry about unzipping the folders</w:t>
-      </w:r>
-    </w:p>
-    <w:p>
-      <w:r>
-        <w:t>Other Symbiota Portals (MyCo, CNALH)</w:t>
-      </w:r>
-    </w:p>
-    <w:p>
-      <w:pPr>
-        <w:rPr>
-          <w:color w:val="FF0000"/>
-        </w:rPr>
-      </w:pPr>
-      <w:r>
-        <w:rPr>
-          <w:color w:val="FF0000"/>
-        </w:rPr>
-        <w:tab/>
-        <w:t>TO BE ADDED</w:t>
-      </w:r>
-    </w:p>
+          <w:numId w:val="6"/>
+        </w:numPr>
+      </w:pPr>
+      <w:r>
+        <w:t xml:space="preserve">This one might have some snags, for some reason the quotes and backslashes can get messed up but you just need to go into the occurrence files and clean them up. </w:t>
+      </w:r>
+    </w:p>
+    <w:p/>
     <w:p>
       <w:pPr>
         <w:pStyle w:val="Heading3"/>
       </w:pPr>
-      <w:bookmarkStart w:id="8" w:name="_Toc61001484"/>
-      <w:r>
-        <w:t>STEP 5 – MyCo Portal</w:t>
+      <w:bookmarkStart w:id="9" w:name="_Toc62200506"/>
+      <w:r>
+        <w:t xml:space="preserve">STEP 6 – </w:t>
+      </w:r>
+      <w:bookmarkStart w:id="10" w:name="_Hlk62200215"/>
+      <w:r>
+        <w:t>CNALH</w:t>
+      </w:r>
+      <w:bookmarkEnd w:id="10"/>
+      <w:r>
+        <w:t>:</w:t>
+      </w:r>
+      <w:bookmarkEnd w:id="9"/>
+    </w:p>
+    <w:p>
+      <w:pPr>
+        <w:pStyle w:val="ListParagraph"/>
+        <w:numPr>
+          <w:ilvl w:val="0"/>
+          <w:numId w:val="7"/>
+        </w:numPr>
+      </w:pPr>
+      <w:r>
+        <w:t>Create folder “SBBG-Cal-IBIS/Data/[DATE]/</w:t>
+      </w:r>
+      <w:r>
+        <w:t>CNALH</w:t>
+      </w:r>
+      <w:r>
+        <w:t>”. Download all files to “SBBG-Cal-IBIS/Data/[DATE]/</w:t>
+      </w:r>
+      <w:r>
+        <w:t>CNALH</w:t>
+      </w:r>
+      <w:r>
+        <w:t>”</w:t>
+      </w:r>
+      <w:r>
+        <w:t>. Create a folder for “Terms” and a folder for “WKTs”. Copy over the header.csv file from the last time you did this.</w:t>
+      </w:r>
+    </w:p>
+    <w:p>
+      <w:pPr>
+        <w:pStyle w:val="ListParagraph"/>
+        <w:numPr>
+          <w:ilvl w:val="0"/>
+          <w:numId w:val="7"/>
+        </w:numPr>
+      </w:pPr>
+      <w:r>
+        <w:t>Download spatial/</w:t>
+      </w:r>
+      <w:proofErr w:type="spellStart"/>
+      <w:r>
+        <w:t>wkt</w:t>
+      </w:r>
+      <w:proofErr w:type="spellEnd"/>
+      <w:r>
+        <w:t xml:space="preserve"> data:</w:t>
+      </w:r>
+    </w:p>
+    <w:p>
+      <w:pPr>
+        <w:pStyle w:val="ListParagraph"/>
+        <w:numPr>
+          <w:ilvl w:val="1"/>
+          <w:numId w:val="7"/>
+        </w:numPr>
+      </w:pPr>
+      <w:r>
+        <w:t>In the “Spatial Files” folder, open “</w:t>
+      </w:r>
+      <w:proofErr w:type="spellStart"/>
+      <w:r>
+        <w:t>Island_WKTS</w:t>
+      </w:r>
+      <w:proofErr w:type="spellEnd"/>
+      <w:r>
+        <w:t>”. Paste WKTs, one at a time, into the Polygon box, and search.</w:t>
       </w:r>
       <w:r>
         <w:t xml:space="preserve"> </w:t>
       </w:r>
       <w:r>
-        <w:t>(</w:t>
-      </w:r>
-      <w:r>
-        <w:rPr>
-          <w:highlight w:val="yellow"/>
-        </w:rPr>
-        <w:t>needs to be added still</w:t>
-      </w:r>
-      <w:r>
-        <w:t>):</w:t>
-      </w:r>
-      <w:bookmarkEnd w:id="8"/>
-    </w:p>
+        <w:t>Save the resulting files as “Name</w:t>
+      </w:r>
+      <w:r>
+        <w:t>”</w:t>
+      </w:r>
+      <w:r>
+        <w:t xml:space="preserve"> within the WKTs folder, according to the same rules that apply for the WKTs in the other portals.</w:t>
+      </w:r>
+    </w:p>
+    <w:p>
+      <w:pPr>
+        <w:pStyle w:val="ListParagraph"/>
+        <w:numPr>
+          <w:ilvl w:val="0"/>
+          <w:numId w:val="7"/>
+        </w:numPr>
+      </w:pPr>
+      <w:r>
+        <w:t>Download locality-term data:</w:t>
+      </w:r>
+    </w:p>
+    <w:p>
+      <w:pPr>
+        <w:pStyle w:val="ListParagraph"/>
+        <w:numPr>
+          <w:ilvl w:val="1"/>
+          <w:numId w:val="7"/>
+        </w:numPr>
+      </w:pPr>
+      <w:r>
+        <w:t xml:space="preserve">You can search for multiple terms in one search through SCAN, but otherwise follow the same instructions as above. </w:t>
+      </w:r>
+    </w:p>
+    <w:p>
+      <w:pPr>
+        <w:pStyle w:val="ListParagraph"/>
+        <w:numPr>
+          <w:ilvl w:val="1"/>
+          <w:numId w:val="7"/>
+        </w:numPr>
+      </w:pPr>
+      <w:r>
+        <w:t>Run the searches in the locality field for Vascular plants based on the appropriate tab in the Portal_SearchTerms.xlsx document.</w:t>
+      </w:r>
+    </w:p>
+    <w:p>
+      <w:pPr>
+        <w:pStyle w:val="ListParagraph"/>
+        <w:numPr>
+          <w:ilvl w:val="1"/>
+          <w:numId w:val="7"/>
+        </w:numPr>
+      </w:pPr>
+      <w:r>
+        <w:t>Save the resulting files as “Search Term.csv” in the “Terms” folder</w:t>
+      </w:r>
+    </w:p>
+    <w:p>
+      <w:pPr>
+        <w:pStyle w:val="ListParagraph"/>
+        <w:numPr>
+          <w:ilvl w:val="0"/>
+          <w:numId w:val="7"/>
+        </w:numPr>
+      </w:pPr>
+      <w:r>
+        <w:t>Run “Step</w:t>
+      </w:r>
+      <w:r>
+        <w:t>6</w:t>
+      </w:r>
+      <w:r>
+        <w:t>_</w:t>
+      </w:r>
+      <w:r>
+        <w:t>CNALH</w:t>
+      </w:r>
+      <w:r>
+        <w:t>Cleanup.Rmd”</w:t>
+      </w:r>
+    </w:p>
+    <w:p/>
     <w:p>
       <w:pPr>
         <w:pStyle w:val="Heading3"/>
       </w:pPr>
-      <w:bookmarkStart w:id="9" w:name="_Toc61001485"/>
-      <w:r>
-        <w:t>STEP 6 – CNALH</w:t>
-      </w:r>
-      <w:r>
-        <w:t>(</w:t>
-      </w:r>
-      <w:r>
-        <w:rPr>
-          <w:highlight w:val="yellow"/>
-        </w:rPr>
-        <w:t>needs to be added still</w:t>
-      </w:r>
-      <w:r>
-        <w:t>):</w:t>
-      </w:r>
-      <w:bookmarkEnd w:id="9"/>
-    </w:p>
-    <w:p>
-      <w:pPr>
-        <w:rPr>
-          <w:u w:val="single"/>
-        </w:rPr>
-      </w:pPr>
-    </w:p>
-    <w:p>
-      <w:pPr>
-        <w:pStyle w:val="Heading3"/>
-        <w:rPr>
-          <w:color w:val="FF0000"/>
-        </w:rPr>
-      </w:pPr>
-      <w:bookmarkStart w:id="10" w:name="_Toc61001486"/>
-      <w:r>
-        <w:rPr>
-          <w:color w:val="FF0000"/>
-        </w:rPr>
-        <w:lastRenderedPageBreak/>
-        <w:t>After finishing S</w:t>
-      </w:r>
-      <w:r>
-        <w:rPr>
-          <w:color w:val="FF0000"/>
-        </w:rPr>
-        <w:t xml:space="preserve">ymbiota </w:t>
-      </w:r>
-      <w:r>
-        <w:rPr>
-          <w:color w:val="FF0000"/>
-        </w:rPr>
-        <w:t>p</w:t>
-      </w:r>
-      <w:r>
-        <w:rPr>
-          <w:color w:val="FF0000"/>
-        </w:rPr>
-        <w:t>ortals</w:t>
-      </w:r>
-      <w:bookmarkEnd w:id="10"/>
+      <w:bookmarkStart w:id="11" w:name="_Toc62200507"/>
+      <w:r>
+        <w:t xml:space="preserve">Uploading </w:t>
+      </w:r>
+      <w:proofErr w:type="spellStart"/>
+      <w:r>
+        <w:t>Symbiota</w:t>
+      </w:r>
+      <w:proofErr w:type="spellEnd"/>
+      <w:r>
+        <w:t xml:space="preserve"> portal</w:t>
+      </w:r>
+      <w:r>
+        <w:t xml:space="preserve"> data to Cal-IBIS</w:t>
+      </w:r>
+      <w:bookmarkEnd w:id="11"/>
     </w:p>
     <w:p>
       <w:pPr>
         <w:ind w:firstLine="720"/>
       </w:pPr>
       <w:r>
-        <w:t>After you have downloaded all of the data, run Steps 1-6 of the R code (each named “Step#_PortalCleanup”). These chunks of code will generate clean data and save it to the master “clean data” folder (SBBG-Cal-IBIS/Data/[</w:t>
+        <w:t>After you have downloaded all of the data</w:t>
+      </w:r>
+      <w:r>
+        <w:t xml:space="preserve"> and</w:t>
+      </w:r>
+      <w:r>
+        <w:t xml:space="preserve"> run Steps 1-6 of the R code (each named “Step#_</w:t>
+      </w:r>
+      <w:proofErr w:type="spellStart"/>
+      <w:r>
+        <w:t>PortalCleanup</w:t>
+      </w:r>
+      <w:proofErr w:type="spellEnd"/>
+      <w:r>
+        <w:t xml:space="preserve">”). These chunks of code will generate clean data and save it </w:t>
+      </w:r>
+      <w:r>
+        <w:t xml:space="preserve">as a csv in the appropriate </w:t>
+      </w:r>
+      <w:r>
+        <w:t>folder (</w:t>
+      </w:r>
+      <w:proofErr w:type="spellStart"/>
+      <w:r>
+        <w:t>eg.</w:t>
+      </w:r>
+      <w:proofErr w:type="spellEnd"/>
+      <w:r>
+        <w:t xml:space="preserve"> “</w:t>
+      </w:r>
+      <w:r>
+        <w:t>SBBG-Cal-IBIS/Data/[</w:t>
       </w:r>
       <w:r>
         <w:rPr>
@@ -2095,7 +2371,38 @@
         <w:t>DATE</w:t>
       </w:r>
       <w:r>
-        <w:t xml:space="preserve">]/Clean). </w:t>
+        <w:t>]/</w:t>
+      </w:r>
+      <w:r>
+        <w:t>Portal/Ecdysis_Clean.csv”</w:t>
+      </w:r>
+      <w:r>
+        <w:t xml:space="preserve">). </w:t>
+      </w:r>
+    </w:p>
+    <w:p>
+      <w:pPr>
+        <w:ind w:firstLine="720"/>
+      </w:pPr>
+      <w:r>
+        <w:t xml:space="preserve">Always add data as a “Full text file”. </w:t>
+      </w:r>
+      <w:r>
+        <w:t>Set the u</w:t>
+      </w:r>
+      <w:r>
+        <w:t>nique source ID/primary identifier == “occurrence ID”</w:t>
+      </w:r>
+      <w:r>
+        <w:t xml:space="preserve">. Let the rest of the fields </w:t>
+      </w:r>
+      <w:proofErr w:type="spellStart"/>
+      <w:r>
+        <w:t>automap</w:t>
+      </w:r>
+      <w:proofErr w:type="spellEnd"/>
+      <w:r>
+        <w:t>.</w:t>
       </w:r>
     </w:p>
     <w:p/>
@@ -2103,7 +2410,7 @@
       <w:pPr>
         <w:pStyle w:val="Heading2"/>
       </w:pPr>
-      <w:bookmarkStart w:id="11" w:name="_Toc61001487"/>
+      <w:bookmarkStart w:id="12" w:name="_Toc62200508"/>
       <w:r>
         <w:t xml:space="preserve">Steps </w:t>
       </w:r>
@@ -2122,7 +2429,7 @@
       <w:r>
         <w:t>GBIF</w:t>
       </w:r>
-      <w:bookmarkEnd w:id="11"/>
+      <w:bookmarkEnd w:id="12"/>
     </w:p>
     <w:p>
       <w:r>
@@ -2133,19 +2440,45 @@
         <w:t xml:space="preserve"> – just follow along with the notes in those files</w:t>
       </w:r>
       <w:r>
-        <w:t>. To upload the cleaned data to Symbiota, follow the instructions in the powerpoint saved in the GBIF folder.</w:t>
+        <w:t xml:space="preserve">. To upload the cleaned data to </w:t>
+      </w:r>
+      <w:proofErr w:type="spellStart"/>
+      <w:r>
+        <w:t>Symbiota</w:t>
+      </w:r>
+      <w:proofErr w:type="spellEnd"/>
+      <w:r>
+        <w:t xml:space="preserve">, follow the instructions in the </w:t>
+      </w:r>
+      <w:proofErr w:type="spellStart"/>
+      <w:r>
+        <w:t>powerpoint</w:t>
+      </w:r>
+      <w:proofErr w:type="spellEnd"/>
+      <w:r>
+        <w:t xml:space="preserve"> saved in the GBIF folder.</w:t>
       </w:r>
     </w:p>
     <w:p/>
     <w:p>
       <w:pPr>
+        <w:pStyle w:val="Heading3"/>
+      </w:pPr>
+      <w:r>
+        <w:t>Uploading GBIF data to Cal-IBIS</w:t>
+      </w:r>
+    </w:p>
+    <w:p/>
+    <w:p/>
+    <w:p>
+      <w:pPr>
         <w:pStyle w:val="Heading1"/>
       </w:pPr>
-      <w:bookmarkStart w:id="12" w:name="_Toc61001488"/>
+      <w:bookmarkStart w:id="13" w:name="_Toc62200509"/>
       <w:r>
         <w:t>Still to do:</w:t>
       </w:r>
-      <w:bookmarkEnd w:id="12"/>
+      <w:bookmarkEnd w:id="13"/>
       <w:r>
         <w:t xml:space="preserve"> </w:t>
       </w:r>
@@ -2159,10 +2492,45 @@
         </w:numPr>
       </w:pPr>
       <w:r>
-        <w:t>Add Steps 4, 5, 6 code (Ecdysis</w:t>
-      </w:r>
-      <w:r>
-        <w:t>, MyCo, CNALH)</w:t>
+        <w:t>Update Steps 7</w:t>
+      </w:r>
+      <w:r>
+        <w:t xml:space="preserve">, </w:t>
+      </w:r>
+      <w:r>
+        <w:t xml:space="preserve">8 to reflect new way to compare GBIF </w:t>
+      </w:r>
+      <w:proofErr w:type="spellStart"/>
+      <w:r>
+        <w:t>mycos</w:t>
+      </w:r>
+      <w:proofErr w:type="spellEnd"/>
+      <w:r>
+        <w:t xml:space="preserve"> and </w:t>
+      </w:r>
+      <w:proofErr w:type="spellStart"/>
+      <w:r>
+        <w:t>arthros</w:t>
+      </w:r>
+      <w:proofErr w:type="spellEnd"/>
+      <w:r>
+        <w:t xml:space="preserve"> against </w:t>
+      </w:r>
+      <w:proofErr w:type="spellStart"/>
+      <w:r>
+        <w:t>MycoPortal</w:t>
+      </w:r>
+      <w:proofErr w:type="spellEnd"/>
+      <w:r>
+        <w:t xml:space="preserve">, SCAN, </w:t>
+      </w:r>
+      <w:proofErr w:type="spellStart"/>
+      <w:r>
+        <w:t>SEINet</w:t>
+      </w:r>
+      <w:proofErr w:type="spellEnd"/>
+      <w:r>
+        <w:t>, etc. based on the way developed for the plants.</w:t>
       </w:r>
     </w:p>
     <w:p>
@@ -2174,13 +2542,7 @@
         </w:numPr>
       </w:pPr>
       <w:r>
-        <w:t>Update Steps 7</w:t>
-      </w:r>
-      <w:r>
-        <w:t xml:space="preserve">, </w:t>
-      </w:r>
-      <w:r>
-        <w:t>8 to reflect new way to compare GBIF mycos and arthros against MycoPortal, SCAN, SEINet, etc. based on the way developed for the plants.</w:t>
+        <w:t>Add screenshots of upload to Cal-IBIS process.</w:t>
       </w:r>
     </w:p>
     <w:sectPr>
@@ -2309,6 +2671,119 @@
     </w:lvl>
   </w:abstractNum>
   <w:abstractNum w:abstractNumId="1" w15:restartNumberingAfterBreak="0">
+    <w:nsid w:val="20E653F7"/>
+    <w:multiLevelType w:val="hybridMultilevel"/>
+    <w:tmpl w:val="AABCA13A"/>
+    <w:lvl w:ilvl="0" w:tplc="0409000F">
+      <w:start w:val="1"/>
+      <w:numFmt w:val="decimal"/>
+      <w:lvlText w:val="%1."/>
+      <w:lvlJc w:val="left"/>
+      <w:pPr>
+        <w:ind w:left="720" w:hanging="360"/>
+      </w:pPr>
+      <w:rPr>
+        <w:rFonts w:hint="default"/>
+      </w:rPr>
+    </w:lvl>
+    <w:lvl w:ilvl="1" w:tplc="04090003">
+      <w:start w:val="1"/>
+      <w:numFmt w:val="bullet"/>
+      <w:lvlText w:val="o"/>
+      <w:lvlJc w:val="left"/>
+      <w:pPr>
+        <w:ind w:left="1440" w:hanging="360"/>
+      </w:pPr>
+      <w:rPr>
+        <w:rFonts w:ascii="Courier New" w:hAnsi="Courier New" w:cs="Courier New" w:hint="default"/>
+      </w:rPr>
+    </w:lvl>
+    <w:lvl w:ilvl="2" w:tplc="04090005" w:tentative="1">
+      <w:start w:val="1"/>
+      <w:numFmt w:val="bullet"/>
+      <w:lvlText w:val=""/>
+      <w:lvlJc w:val="left"/>
+      <w:pPr>
+        <w:ind w:left="2160" w:hanging="360"/>
+      </w:pPr>
+      <w:rPr>
+        <w:rFonts w:ascii="Wingdings" w:hAnsi="Wingdings" w:hint="default"/>
+      </w:rPr>
+    </w:lvl>
+    <w:lvl w:ilvl="3" w:tplc="04090001" w:tentative="1">
+      <w:start w:val="1"/>
+      <w:numFmt w:val="bullet"/>
+      <w:lvlText w:val=""/>
+      <w:lvlJc w:val="left"/>
+      <w:pPr>
+        <w:ind w:left="2880" w:hanging="360"/>
+      </w:pPr>
+      <w:rPr>
+        <w:rFonts w:ascii="Symbol" w:hAnsi="Symbol" w:hint="default"/>
+      </w:rPr>
+    </w:lvl>
+    <w:lvl w:ilvl="4" w:tplc="04090003" w:tentative="1">
+      <w:start w:val="1"/>
+      <w:numFmt w:val="bullet"/>
+      <w:lvlText w:val="o"/>
+      <w:lvlJc w:val="left"/>
+      <w:pPr>
+        <w:ind w:left="3600" w:hanging="360"/>
+      </w:pPr>
+      <w:rPr>
+        <w:rFonts w:ascii="Courier New" w:hAnsi="Courier New" w:cs="Courier New" w:hint="default"/>
+      </w:rPr>
+    </w:lvl>
+    <w:lvl w:ilvl="5" w:tplc="04090005" w:tentative="1">
+      <w:start w:val="1"/>
+      <w:numFmt w:val="bullet"/>
+      <w:lvlText w:val=""/>
+      <w:lvlJc w:val="left"/>
+      <w:pPr>
+        <w:ind w:left="4320" w:hanging="360"/>
+      </w:pPr>
+      <w:rPr>
+        <w:rFonts w:ascii="Wingdings" w:hAnsi="Wingdings" w:hint="default"/>
+      </w:rPr>
+    </w:lvl>
+    <w:lvl w:ilvl="6" w:tplc="04090001" w:tentative="1">
+      <w:start w:val="1"/>
+      <w:numFmt w:val="bullet"/>
+      <w:lvlText w:val=""/>
+      <w:lvlJc w:val="left"/>
+      <w:pPr>
+        <w:ind w:left="5040" w:hanging="360"/>
+      </w:pPr>
+      <w:rPr>
+        <w:rFonts w:ascii="Symbol" w:hAnsi="Symbol" w:hint="default"/>
+      </w:rPr>
+    </w:lvl>
+    <w:lvl w:ilvl="7" w:tplc="04090003" w:tentative="1">
+      <w:start w:val="1"/>
+      <w:numFmt w:val="bullet"/>
+      <w:lvlText w:val="o"/>
+      <w:lvlJc w:val="left"/>
+      <w:pPr>
+        <w:ind w:left="5760" w:hanging="360"/>
+      </w:pPr>
+      <w:rPr>
+        <w:rFonts w:ascii="Courier New" w:hAnsi="Courier New" w:cs="Courier New" w:hint="default"/>
+      </w:rPr>
+    </w:lvl>
+    <w:lvl w:ilvl="8" w:tplc="04090005" w:tentative="1">
+      <w:start w:val="1"/>
+      <w:numFmt w:val="bullet"/>
+      <w:lvlText w:val=""/>
+      <w:lvlJc w:val="left"/>
+      <w:pPr>
+        <w:ind w:left="6480" w:hanging="360"/>
+      </w:pPr>
+      <w:rPr>
+        <w:rFonts w:ascii="Wingdings" w:hAnsi="Wingdings" w:hint="default"/>
+      </w:rPr>
+    </w:lvl>
+  </w:abstractNum>
+  <w:abstractNum w:abstractNumId="2" w15:restartNumberingAfterBreak="0">
     <w:nsid w:val="231F278C"/>
     <w:multiLevelType w:val="hybridMultilevel"/>
     <w:tmpl w:val="AABCA13A"/>
@@ -2421,7 +2896,7 @@
       </w:rPr>
     </w:lvl>
   </w:abstractNum>
-  <w:abstractNum w:abstractNumId="2" w15:restartNumberingAfterBreak="0">
+  <w:abstractNum w:abstractNumId="3" w15:restartNumberingAfterBreak="0">
     <w:nsid w:val="27412D34"/>
     <w:multiLevelType w:val="hybridMultilevel"/>
     <w:tmpl w:val="9B7EC552"/>
@@ -2510,7 +2985,7 @@
       </w:pPr>
     </w:lvl>
   </w:abstractNum>
-  <w:abstractNum w:abstractNumId="3" w15:restartNumberingAfterBreak="0">
+  <w:abstractNum w:abstractNumId="4" w15:restartNumberingAfterBreak="0">
     <w:nsid w:val="29F8467A"/>
     <w:multiLevelType w:val="hybridMultilevel"/>
     <w:tmpl w:val="AABCA13A"/>
@@ -2623,7 +3098,7 @@
       </w:rPr>
     </w:lvl>
   </w:abstractNum>
-  <w:abstractNum w:abstractNumId="4" w15:restartNumberingAfterBreak="0">
+  <w:abstractNum w:abstractNumId="5" w15:restartNumberingAfterBreak="0">
     <w:nsid w:val="2F1210D1"/>
     <w:multiLevelType w:val="hybridMultilevel"/>
     <w:tmpl w:val="F5205C86"/>
@@ -2652,6 +3127,119 @@
       </w:rPr>
     </w:lvl>
     <w:lvl w:ilvl="2" w:tplc="04090005">
+      <w:start w:val="1"/>
+      <w:numFmt w:val="bullet"/>
+      <w:lvlText w:val=""/>
+      <w:lvlJc w:val="left"/>
+      <w:pPr>
+        <w:ind w:left="2160" w:hanging="360"/>
+      </w:pPr>
+      <w:rPr>
+        <w:rFonts w:ascii="Wingdings" w:hAnsi="Wingdings" w:hint="default"/>
+      </w:rPr>
+    </w:lvl>
+    <w:lvl w:ilvl="3" w:tplc="04090001" w:tentative="1">
+      <w:start w:val="1"/>
+      <w:numFmt w:val="bullet"/>
+      <w:lvlText w:val=""/>
+      <w:lvlJc w:val="left"/>
+      <w:pPr>
+        <w:ind w:left="2880" w:hanging="360"/>
+      </w:pPr>
+      <w:rPr>
+        <w:rFonts w:ascii="Symbol" w:hAnsi="Symbol" w:hint="default"/>
+      </w:rPr>
+    </w:lvl>
+    <w:lvl w:ilvl="4" w:tplc="04090003" w:tentative="1">
+      <w:start w:val="1"/>
+      <w:numFmt w:val="bullet"/>
+      <w:lvlText w:val="o"/>
+      <w:lvlJc w:val="left"/>
+      <w:pPr>
+        <w:ind w:left="3600" w:hanging="360"/>
+      </w:pPr>
+      <w:rPr>
+        <w:rFonts w:ascii="Courier New" w:hAnsi="Courier New" w:cs="Courier New" w:hint="default"/>
+      </w:rPr>
+    </w:lvl>
+    <w:lvl w:ilvl="5" w:tplc="04090005" w:tentative="1">
+      <w:start w:val="1"/>
+      <w:numFmt w:val="bullet"/>
+      <w:lvlText w:val=""/>
+      <w:lvlJc w:val="left"/>
+      <w:pPr>
+        <w:ind w:left="4320" w:hanging="360"/>
+      </w:pPr>
+      <w:rPr>
+        <w:rFonts w:ascii="Wingdings" w:hAnsi="Wingdings" w:hint="default"/>
+      </w:rPr>
+    </w:lvl>
+    <w:lvl w:ilvl="6" w:tplc="04090001" w:tentative="1">
+      <w:start w:val="1"/>
+      <w:numFmt w:val="bullet"/>
+      <w:lvlText w:val=""/>
+      <w:lvlJc w:val="left"/>
+      <w:pPr>
+        <w:ind w:left="5040" w:hanging="360"/>
+      </w:pPr>
+      <w:rPr>
+        <w:rFonts w:ascii="Symbol" w:hAnsi="Symbol" w:hint="default"/>
+      </w:rPr>
+    </w:lvl>
+    <w:lvl w:ilvl="7" w:tplc="04090003" w:tentative="1">
+      <w:start w:val="1"/>
+      <w:numFmt w:val="bullet"/>
+      <w:lvlText w:val="o"/>
+      <w:lvlJc w:val="left"/>
+      <w:pPr>
+        <w:ind w:left="5760" w:hanging="360"/>
+      </w:pPr>
+      <w:rPr>
+        <w:rFonts w:ascii="Courier New" w:hAnsi="Courier New" w:cs="Courier New" w:hint="default"/>
+      </w:rPr>
+    </w:lvl>
+    <w:lvl w:ilvl="8" w:tplc="04090005" w:tentative="1">
+      <w:start w:val="1"/>
+      <w:numFmt w:val="bullet"/>
+      <w:lvlText w:val=""/>
+      <w:lvlJc w:val="left"/>
+      <w:pPr>
+        <w:ind w:left="6480" w:hanging="360"/>
+      </w:pPr>
+      <w:rPr>
+        <w:rFonts w:ascii="Wingdings" w:hAnsi="Wingdings" w:hint="default"/>
+      </w:rPr>
+    </w:lvl>
+  </w:abstractNum>
+  <w:abstractNum w:abstractNumId="6" w15:restartNumberingAfterBreak="0">
+    <w:nsid w:val="74762072"/>
+    <w:multiLevelType w:val="hybridMultilevel"/>
+    <w:tmpl w:val="AABCA13A"/>
+    <w:lvl w:ilvl="0" w:tplc="0409000F">
+      <w:start w:val="1"/>
+      <w:numFmt w:val="decimal"/>
+      <w:lvlText w:val="%1."/>
+      <w:lvlJc w:val="left"/>
+      <w:pPr>
+        <w:ind w:left="720" w:hanging="360"/>
+      </w:pPr>
+      <w:rPr>
+        <w:rFonts w:hint="default"/>
+      </w:rPr>
+    </w:lvl>
+    <w:lvl w:ilvl="1" w:tplc="04090003">
+      <w:start w:val="1"/>
+      <w:numFmt w:val="bullet"/>
+      <w:lvlText w:val="o"/>
+      <w:lvlJc w:val="left"/>
+      <w:pPr>
+        <w:ind w:left="1440" w:hanging="360"/>
+      </w:pPr>
+      <w:rPr>
+        <w:rFonts w:ascii="Courier New" w:hAnsi="Courier New" w:cs="Courier New" w:hint="default"/>
+      </w:rPr>
+    </w:lvl>
+    <w:lvl w:ilvl="2" w:tplc="04090005" w:tentative="1">
       <w:start w:val="1"/>
       <w:numFmt w:val="bullet"/>
       <w:lvlText w:val=""/>
@@ -2740,16 +3328,22 @@
     <w:abstractNumId w:val="0"/>
   </w:num>
   <w:num w:numId="2">
-    <w:abstractNumId w:val="1"/>
+    <w:abstractNumId w:val="2"/>
   </w:num>
   <w:num w:numId="3">
+    <w:abstractNumId w:val="5"/>
+  </w:num>
+  <w:num w:numId="4">
     <w:abstractNumId w:val="4"/>
   </w:num>
-  <w:num w:numId="4">
+  <w:num w:numId="5">
     <w:abstractNumId w:val="3"/>
   </w:num>
-  <w:num w:numId="5">
-    <w:abstractNumId w:val="2"/>
+  <w:num w:numId="6">
+    <w:abstractNumId w:val="6"/>
+  </w:num>
+  <w:num w:numId="7">
+    <w:abstractNumId w:val="1"/>
   </w:num>
 </w:numbering>
 </file>
@@ -3209,7 +3803,6 @@
   <w:style w:type="character" w:default="1" w:styleId="DefaultParagraphFont">
     <w:name w:val="Default Paragraph Font"/>
     <w:uiPriority w:val="1"/>
-    <w:semiHidden/>
     <w:unhideWhenUsed/>
   </w:style>
   <w:style w:type="table" w:default="1" w:styleId="TableNormal">

</xml_diff>

<commit_message>
Changes to explanation of upload steps doc.
</commit_message>
<xml_diff>
--- a/HowTo_Updating Cal-IBIS.docx
+++ b/HowTo_Updating Cal-IBIS.docx
@@ -60,7 +60,7 @@
           <w:r>
             <w:fldChar w:fldCharType="separate"/>
           </w:r>
-          <w:hyperlink w:anchor="_Toc62200497" w:history="1">
+          <w:hyperlink w:anchor="_Toc62217258" w:history="1">
             <w:r>
               <w:rPr>
                 <w:rStyle w:val="Hyperlink"/>
@@ -87,7 +87,7 @@
                 <w:noProof/>
                 <w:webHidden/>
               </w:rPr>
-              <w:instrText xml:space="preserve"> PAGEREF _Toc62200497 \h </w:instrText>
+              <w:instrText xml:space="preserve"> PAGEREF _Toc62217258 \h </w:instrText>
             </w:r>
             <w:r>
               <w:rPr>
@@ -129,7 +129,7 @@
               <w:noProof/>
             </w:rPr>
           </w:pPr>
-          <w:hyperlink w:anchor="_Toc62200498" w:history="1">
+          <w:hyperlink w:anchor="_Toc62217259" w:history="1">
             <w:r>
               <w:rPr>
                 <w:rStyle w:val="Hyperlink"/>
@@ -156,7 +156,7 @@
                 <w:noProof/>
                 <w:webHidden/>
               </w:rPr>
-              <w:instrText xml:space="preserve"> PAGEREF _Toc62200498 \h </w:instrText>
+              <w:instrText xml:space="preserve"> PAGEREF _Toc62217259 \h </w:instrText>
             </w:r>
             <w:r>
               <w:rPr>
@@ -198,7 +198,7 @@
               <w:noProof/>
             </w:rPr>
           </w:pPr>
-          <w:hyperlink w:anchor="_Toc62200499" w:history="1">
+          <w:hyperlink w:anchor="_Toc62217260" w:history="1">
             <w:r>
               <w:rPr>
                 <w:rStyle w:val="Hyperlink"/>
@@ -225,7 +225,7 @@
                 <w:noProof/>
                 <w:webHidden/>
               </w:rPr>
-              <w:instrText xml:space="preserve"> PAGEREF _Toc62200499 \h </w:instrText>
+              <w:instrText xml:space="preserve"> PAGEREF _Toc62217260 \h </w:instrText>
             </w:r>
             <w:r>
               <w:rPr>
@@ -267,7 +267,7 @@
               <w:noProof/>
             </w:rPr>
           </w:pPr>
-          <w:hyperlink w:anchor="_Toc62200500" w:history="1">
+          <w:hyperlink w:anchor="_Toc62217261" w:history="1">
             <w:r>
               <w:rPr>
                 <w:rStyle w:val="Hyperlink"/>
@@ -294,7 +294,7 @@
                 <w:noProof/>
                 <w:webHidden/>
               </w:rPr>
-              <w:instrText xml:space="preserve"> PAGEREF _Toc62200500 \h </w:instrText>
+              <w:instrText xml:space="preserve"> PAGEREF _Toc62217261 \h </w:instrText>
             </w:r>
             <w:r>
               <w:rPr>
@@ -336,7 +336,7 @@
               <w:noProof/>
             </w:rPr>
           </w:pPr>
-          <w:hyperlink w:anchor="_Toc62200501" w:history="1">
+          <w:hyperlink w:anchor="_Toc62217262" w:history="1">
             <w:r>
               <w:rPr>
                 <w:rStyle w:val="Hyperlink"/>
@@ -363,7 +363,7 @@
                 <w:noProof/>
                 <w:webHidden/>
               </w:rPr>
-              <w:instrText xml:space="preserve"> PAGEREF _Toc62200501 \h </w:instrText>
+              <w:instrText xml:space="preserve"> PAGEREF _Toc62217262 \h </w:instrText>
             </w:r>
             <w:r>
               <w:rPr>
@@ -405,7 +405,7 @@
               <w:noProof/>
             </w:rPr>
           </w:pPr>
-          <w:hyperlink w:anchor="_Toc62200502" w:history="1">
+          <w:hyperlink w:anchor="_Toc62217263" w:history="1">
             <w:r>
               <w:rPr>
                 <w:rStyle w:val="Hyperlink"/>
@@ -432,7 +432,7 @@
                 <w:noProof/>
                 <w:webHidden/>
               </w:rPr>
-              <w:instrText xml:space="preserve"> PAGEREF _Toc62200502 \h </w:instrText>
+              <w:instrText xml:space="preserve"> PAGEREF _Toc62217263 \h </w:instrText>
             </w:r>
             <w:r>
               <w:rPr>
@@ -474,7 +474,7 @@
               <w:noProof/>
             </w:rPr>
           </w:pPr>
-          <w:hyperlink w:anchor="_Toc62200503" w:history="1">
+          <w:hyperlink w:anchor="_Toc62217264" w:history="1">
             <w:r>
               <w:rPr>
                 <w:rStyle w:val="Hyperlink"/>
@@ -501,7 +501,7 @@
                 <w:noProof/>
                 <w:webHidden/>
               </w:rPr>
-              <w:instrText xml:space="preserve"> PAGEREF _Toc62200503 \h </w:instrText>
+              <w:instrText xml:space="preserve"> PAGEREF _Toc62217264 \h </w:instrText>
             </w:r>
             <w:r>
               <w:rPr>
@@ -543,7 +543,7 @@
               <w:noProof/>
             </w:rPr>
           </w:pPr>
-          <w:hyperlink w:anchor="_Toc62200504" w:history="1">
+          <w:hyperlink w:anchor="_Toc62217265" w:history="1">
             <w:r>
               <w:rPr>
                 <w:rStyle w:val="Hyperlink"/>
@@ -570,7 +570,7 @@
                 <w:noProof/>
                 <w:webHidden/>
               </w:rPr>
-              <w:instrText xml:space="preserve"> PAGEREF _Toc62200504 \h </w:instrText>
+              <w:instrText xml:space="preserve"> PAGEREF _Toc62217265 \h </w:instrText>
             </w:r>
             <w:r>
               <w:rPr>
@@ -612,7 +612,7 @@
               <w:noProof/>
             </w:rPr>
           </w:pPr>
-          <w:hyperlink w:anchor="_Toc62200505" w:history="1">
+          <w:hyperlink w:anchor="_Toc62217266" w:history="1">
             <w:r>
               <w:rPr>
                 <w:rStyle w:val="Hyperlink"/>
@@ -639,7 +639,7 @@
                 <w:noProof/>
                 <w:webHidden/>
               </w:rPr>
-              <w:instrText xml:space="preserve"> PAGEREF _Toc62200505 \h </w:instrText>
+              <w:instrText xml:space="preserve"> PAGEREF _Toc62217266 \h </w:instrText>
             </w:r>
             <w:r>
               <w:rPr>
@@ -681,7 +681,7 @@
               <w:noProof/>
             </w:rPr>
           </w:pPr>
-          <w:hyperlink w:anchor="_Toc62200506" w:history="1">
+          <w:hyperlink w:anchor="_Toc62217267" w:history="1">
             <w:r>
               <w:rPr>
                 <w:rStyle w:val="Hyperlink"/>
@@ -708,7 +708,7 @@
                 <w:noProof/>
                 <w:webHidden/>
               </w:rPr>
-              <w:instrText xml:space="preserve"> PAGEREF _Toc62200506 \h </w:instrText>
+              <w:instrText xml:space="preserve"> PAGEREF _Toc62217267 \h </w:instrText>
             </w:r>
             <w:r>
               <w:rPr>
@@ -750,7 +750,7 @@
               <w:noProof/>
             </w:rPr>
           </w:pPr>
-          <w:hyperlink w:anchor="_Toc62200507" w:history="1">
+          <w:hyperlink w:anchor="_Toc62217268" w:history="1">
             <w:r>
               <w:rPr>
                 <w:rStyle w:val="Hyperlink"/>
@@ -777,7 +777,7 @@
                 <w:noProof/>
                 <w:webHidden/>
               </w:rPr>
-              <w:instrText xml:space="preserve"> PAGEREF _Toc62200507 \h </w:instrText>
+              <w:instrText xml:space="preserve"> PAGEREF _Toc62217268 \h </w:instrText>
             </w:r>
             <w:r>
               <w:rPr>
@@ -797,7 +797,7 @@
                 <w:noProof/>
                 <w:webHidden/>
               </w:rPr>
-              <w:t>4</w:t>
+              <w:t>5</w:t>
             </w:r>
             <w:r>
               <w:rPr>
@@ -819,7 +819,7 @@
               <w:noProof/>
             </w:rPr>
           </w:pPr>
-          <w:hyperlink w:anchor="_Toc62200508" w:history="1">
+          <w:hyperlink w:anchor="_Toc62217269" w:history="1">
             <w:r>
               <w:rPr>
                 <w:rStyle w:val="Hyperlink"/>
@@ -846,7 +846,7 @@
                 <w:noProof/>
                 <w:webHidden/>
               </w:rPr>
-              <w:instrText xml:space="preserve"> PAGEREF _Toc62200508 \h </w:instrText>
+              <w:instrText xml:space="preserve"> PAGEREF _Toc62217269 \h </w:instrText>
             </w:r>
             <w:r>
               <w:rPr>
@@ -866,7 +866,7 @@
                 <w:noProof/>
                 <w:webHidden/>
               </w:rPr>
-              <w:t>4</w:t>
+              <w:t>6</w:t>
             </w:r>
             <w:r>
               <w:rPr>
@@ -879,7 +879,7 @@
         </w:p>
         <w:p>
           <w:pPr>
-            <w:pStyle w:val="TOC1"/>
+            <w:pStyle w:val="TOC3"/>
             <w:tabs>
               <w:tab w:val="right" w:leader="dot" w:pos="9350"/>
             </w:tabs>
@@ -888,13 +888,13 @@
               <w:noProof/>
             </w:rPr>
           </w:pPr>
-          <w:hyperlink w:anchor="_Toc62200509" w:history="1">
+          <w:hyperlink w:anchor="_Toc62217270" w:history="1">
             <w:r>
               <w:rPr>
                 <w:rStyle w:val="Hyperlink"/>
                 <w:noProof/>
               </w:rPr>
-              <w:t>Still to do:</w:t>
+              <w:t>Uploading GBIF data to Cal-IBIS</w:t>
             </w:r>
             <w:r>
               <w:rPr>
@@ -915,7 +915,7 @@
                 <w:noProof/>
                 <w:webHidden/>
               </w:rPr>
-              <w:instrText xml:space="preserve"> PAGEREF _Toc62200509 \h </w:instrText>
+              <w:instrText xml:space="preserve"> PAGEREF _Toc62217270 \h </w:instrText>
             </w:r>
             <w:r>
               <w:rPr>
@@ -935,7 +935,7 @@
                 <w:noProof/>
                 <w:webHidden/>
               </w:rPr>
-              <w:t>5</w:t>
+              <w:t>6</w:t>
             </w:r>
             <w:r>
               <w:rPr>
@@ -968,7 +968,7 @@
       <w:pPr>
         <w:pStyle w:val="Heading1"/>
       </w:pPr>
-      <w:bookmarkStart w:id="0" w:name="_Toc62200497"/>
+      <w:bookmarkStart w:id="0" w:name="_Toc62217258"/>
       <w:r>
         <w:t>Background and Rationale</w:t>
       </w:r>
@@ -1004,15 +1004,7 @@
         <w:t xml:space="preserve">facilitate archipelago-wide data sharing, with the ultimate goal of protecting the archipelago’s biota and enhancing scientific understanding of it by better informing conservation management and research. </w:t>
       </w:r>
       <w:r>
-        <w:t xml:space="preserve">This database includes snapshot records aggregated from other databases, including GBIF, </w:t>
-      </w:r>
-      <w:proofErr w:type="spellStart"/>
-      <w:r>
-        <w:t>SEINet</w:t>
-      </w:r>
-      <w:proofErr w:type="spellEnd"/>
-      <w:r>
-        <w:t xml:space="preserve">, SCAN, and CCH2. </w:t>
+        <w:t xml:space="preserve">This database includes snapshot records aggregated from other databases, including GBIF, SEINet, SCAN, and CCH2. </w:t>
       </w:r>
       <w:r>
         <w:t xml:space="preserve">Because there is some overlap between data sources, there’s a lot of cleaning that needs to happen “behind the scenes” before things get uploaded to Cal-IBIS. </w:t>
@@ -1023,7 +1015,7 @@
       <w:pPr>
         <w:pStyle w:val="Heading1"/>
       </w:pPr>
-      <w:bookmarkStart w:id="1" w:name="_Toc62200498"/>
+      <w:bookmarkStart w:id="1" w:name="_Toc62217259"/>
       <w:r>
         <w:t>Methods</w:t>
       </w:r>
@@ -1033,7 +1025,7 @@
       <w:pPr>
         <w:pStyle w:val="Heading2"/>
       </w:pPr>
-      <w:bookmarkStart w:id="2" w:name="_Toc62200499"/>
+      <w:bookmarkStart w:id="2" w:name="_Toc62217260"/>
       <w:r>
         <w:t xml:space="preserve">Step </w:t>
       </w:r>
@@ -1060,13 +1052,29 @@
         <w:t xml:space="preserve"> </w:t>
       </w:r>
     </w:p>
-    <w:p/>
+    <w:p>
+      <w:r>
+        <w:tab/>
+        <w:t xml:space="preserve">When working through the portals below, note that not all portals are searched in the same way! There are small variations, so pay attention to what step you’re on. </w:t>
+      </w:r>
+    </w:p>
+    <w:p>
+      <w:pPr>
+        <w:rPr>
+          <w:rFonts w:ascii="Georgia" w:hAnsi="Georgia"/>
+        </w:rPr>
+      </w:pPr>
+      <w:bookmarkStart w:id="3" w:name="_Toc62217261"/>
+      <w:r>
+        <w:br w:type="page"/>
+      </w:r>
+    </w:p>
     <w:p>
       <w:pPr>
         <w:pStyle w:val="Heading2"/>
       </w:pPr>
-      <w:bookmarkStart w:id="3" w:name="_Toc62200500"/>
-      <w:r>
+      <w:r>
+        <w:lastRenderedPageBreak/>
         <w:t xml:space="preserve">Steps </w:t>
       </w:r>
       <w:r>
@@ -1081,13 +1089,8 @@
       <w:r>
         <w:t xml:space="preserve">: </w:t>
       </w:r>
-      <w:proofErr w:type="spellStart"/>
-      <w:r>
-        <w:t>Symbiota</w:t>
-      </w:r>
-      <w:proofErr w:type="spellEnd"/>
-      <w:r>
-        <w:t xml:space="preserve"> Portals</w:t>
+      <w:r>
+        <w:t>Symbiota Portals</w:t>
       </w:r>
       <w:r>
         <w:t xml:space="preserve"> (</w:t>
@@ -1098,11 +1101,9 @@
       <w:r>
         <w:t xml:space="preserve">, </w:t>
       </w:r>
-      <w:proofErr w:type="spellStart"/>
       <w:r>
         <w:t>MyCo</w:t>
       </w:r>
-      <w:proofErr w:type="spellEnd"/>
       <w:r>
         <w:t xml:space="preserve">, </w:t>
       </w:r>
@@ -1112,11 +1113,9 @@
       <w:r>
         <w:t xml:space="preserve">, </w:t>
       </w:r>
-      <w:proofErr w:type="spellStart"/>
       <w:r>
         <w:t>SEINet</w:t>
       </w:r>
-      <w:proofErr w:type="spellEnd"/>
       <w:r>
         <w:t xml:space="preserve">, </w:t>
       </w:r>
@@ -1138,28 +1137,17 @@
       <w:r>
         <w:t xml:space="preserve"> </w:t>
       </w:r>
-      <w:proofErr w:type="spellStart"/>
       <w:r>
         <w:t>SEINet</w:t>
       </w:r>
-      <w:proofErr w:type="spellEnd"/>
-    </w:p>
-    <w:p>
-      <w:r>
-        <w:lastRenderedPageBreak/>
+    </w:p>
+    <w:p>
+      <w:r>
         <w:tab/>
         <w:t xml:space="preserve">These two portals share many of the same collections, resulting in a large amount of duplicated data. In order to handle these duplicates, </w:t>
       </w:r>
       <w:r>
-        <w:t xml:space="preserve">we download the CCH2 data first, and then the </w:t>
-      </w:r>
-      <w:proofErr w:type="spellStart"/>
-      <w:r>
-        <w:t>SEINet</w:t>
-      </w:r>
-      <w:proofErr w:type="spellEnd"/>
-      <w:r>
-        <w:t xml:space="preserve"> data.</w:t>
+        <w:t>we download the CCH2 data first, and then the SEINet data.</w:t>
       </w:r>
     </w:p>
     <w:p>
@@ -1183,7 +1171,7 @@
       <w:pPr>
         <w:pStyle w:val="Heading3"/>
       </w:pPr>
-      <w:bookmarkStart w:id="4" w:name="_Toc62200501"/>
+      <w:bookmarkStart w:id="4" w:name="_Toc62217262"/>
       <w:r>
         <w:t xml:space="preserve">STEP 1 - </w:t>
       </w:r>
@@ -1349,17 +1337,12 @@
       <w:pPr>
         <w:pStyle w:val="Heading3"/>
       </w:pPr>
-      <w:bookmarkStart w:id="5" w:name="_Toc62200502"/>
+      <w:bookmarkStart w:id="5" w:name="_Toc62217263"/>
       <w:r>
         <w:t xml:space="preserve">STEP 2 - </w:t>
       </w:r>
-      <w:proofErr w:type="spellStart"/>
-      <w:r>
-        <w:t>SEINet</w:t>
-      </w:r>
-      <w:proofErr w:type="spellEnd"/>
-      <w:r>
-        <w:t>:</w:t>
+      <w:r>
+        <w:t>SEINet:</w:t>
       </w:r>
       <w:bookmarkEnd w:id="5"/>
     </w:p>
@@ -1381,15 +1364,7 @@
         <w:t>DATE</w:t>
       </w:r>
       <w:r>
-        <w:t>]/</w:t>
-      </w:r>
-      <w:proofErr w:type="spellStart"/>
-      <w:r>
-        <w:t>SEINet</w:t>
-      </w:r>
-      <w:proofErr w:type="spellEnd"/>
-      <w:r>
-        <w:t>”. You will d</w:t>
+        <w:t>]/SEINet”. You will d</w:t>
       </w:r>
       <w:r>
         <w:t>ownload all files to “SBBG-Cal-IBIS/Data</w:t>
@@ -1406,13 +1381,8 @@
       <w:r>
         <w:t>]/</w:t>
       </w:r>
-      <w:proofErr w:type="spellStart"/>
-      <w:r>
-        <w:t>SEINet</w:t>
-      </w:r>
-      <w:proofErr w:type="spellEnd"/>
-      <w:r>
-        <w:t>”</w:t>
+      <w:r>
+        <w:t>SEINet”</w:t>
       </w:r>
     </w:p>
     <w:p>
@@ -1539,24 +1509,11 @@
     <w:p>
       <w:r>
         <w:tab/>
-        <w:t xml:space="preserve">SCAN-Bugs works differently from other </w:t>
-      </w:r>
-      <w:proofErr w:type="spellStart"/>
-      <w:r>
-        <w:t>Symbiota</w:t>
-      </w:r>
-      <w:proofErr w:type="spellEnd"/>
-      <w:r>
-        <w:t xml:space="preserve"> portals</w:t>
-      </w:r>
-      <w:r>
-        <w:t xml:space="preserve">, but Ecdysis is set up like CCH2 and </w:t>
-      </w:r>
-      <w:proofErr w:type="spellStart"/>
-      <w:r>
-        <w:t>SEINet</w:t>
-      </w:r>
-      <w:proofErr w:type="spellEnd"/>
+        <w:t>SCAN-Bugs works differently from other Symbiota portals</w:t>
+      </w:r>
+      <w:r>
+        <w:t>, but Ecdysis is set up like CCH2 and SEINet</w:t>
+      </w:r>
       <w:r>
         <w:t xml:space="preserve">. </w:t>
       </w:r>
@@ -1574,7 +1531,7 @@
       <w:pPr>
         <w:pStyle w:val="Heading3"/>
       </w:pPr>
-      <w:bookmarkStart w:id="6" w:name="_Toc62200503"/>
+      <w:bookmarkStart w:id="6" w:name="_Toc62217264"/>
       <w:r>
         <w:t xml:space="preserve">STEP 3 - </w:t>
       </w:r>
@@ -1595,6 +1552,7 @@
         </w:numPr>
       </w:pPr>
       <w:r>
+        <w:lastRenderedPageBreak/>
         <w:t>Create folder “SBBG-Cal-IBIS/Data/[</w:t>
       </w:r>
       <w:r>
@@ -1646,7 +1604,6 @@
         </w:numPr>
       </w:pPr>
       <w:r>
-        <w:lastRenderedPageBreak/>
         <w:t xml:space="preserve">In the “Spatial Files” folder, you’ll </w:t>
       </w:r>
       <w:r>
@@ -1656,29 +1613,13 @@
         <w:t xml:space="preserve"> 12 separate </w:t>
       </w:r>
       <w:r>
-        <w:t>.</w:t>
-      </w:r>
-      <w:proofErr w:type="spellStart"/>
-      <w:r>
-        <w:t>kml</w:t>
-      </w:r>
-      <w:proofErr w:type="spellEnd"/>
-      <w:r>
-        <w:t xml:space="preserve"> files</w:t>
+        <w:t>.kml files</w:t>
       </w:r>
       <w:r>
         <w:t xml:space="preserve"> (one for each island polygon)</w:t>
       </w:r>
       <w:r>
-        <w:t>. Using the “Spatial module” of SCAN, drag one .</w:t>
-      </w:r>
-      <w:proofErr w:type="spellStart"/>
-      <w:r>
-        <w:t>kml</w:t>
-      </w:r>
-      <w:proofErr w:type="spellEnd"/>
-      <w:r>
-        <w:t xml:space="preserve"> over at a time and search within the polygon. Josie’s experience is that you’ll need to drag the polygon, click it until the border is bright blue and the search area says “Search within select polygon” and then run an otherwise empty (no terms) search. </w:t>
+        <w:t xml:space="preserve">. Using the “Spatial module” of SCAN, drag one .kml over at a time and search within the polygon. Josie’s experience is that you’ll need to drag the polygon, click it until the border is bright blue and the search area says “Search within select polygon” and then run an otherwise empty (no terms) search. </w:t>
       </w:r>
     </w:p>
     <w:p>
@@ -1803,7 +1744,7 @@
       <w:pPr>
         <w:pStyle w:val="Heading3"/>
       </w:pPr>
-      <w:bookmarkStart w:id="7" w:name="_Toc62200504"/>
+      <w:bookmarkStart w:id="7" w:name="_Toc62217265"/>
       <w:r>
         <w:t xml:space="preserve">STEP 4 </w:t>
       </w:r>
@@ -1829,11 +1770,9 @@
       <w:r>
         <w:t>Create folder “SBBG-Cal-IBIS/Data/[DATE]/</w:t>
       </w:r>
-      <w:proofErr w:type="spellStart"/>
       <w:r>
         <w:t>Ecydsis</w:t>
       </w:r>
-      <w:proofErr w:type="spellEnd"/>
       <w:r>
         <w:t xml:space="preserve">”. </w:t>
       </w:r>
@@ -1853,13 +1792,8 @@
         <w:t>Download spatial</w:t>
       </w:r>
       <w:r>
-        <w:t>/</w:t>
-      </w:r>
-      <w:proofErr w:type="spellStart"/>
-      <w:r>
-        <w:t>wkt</w:t>
-      </w:r>
-      <w:proofErr w:type="spellEnd"/>
+        <w:t>/wkt</w:t>
+      </w:r>
       <w:r>
         <w:t xml:space="preserve"> data:</w:t>
       </w:r>
@@ -1876,15 +1810,7 @@
         <w:t>In the “Spatial Files” folder,</w:t>
       </w:r>
       <w:r>
-        <w:t xml:space="preserve"> open “</w:t>
-      </w:r>
-      <w:proofErr w:type="spellStart"/>
-      <w:r>
-        <w:t>Island_WKTS</w:t>
-      </w:r>
-      <w:proofErr w:type="spellEnd"/>
-      <w:r>
-        <w:t>”</w:t>
+        <w:t xml:space="preserve"> open “Island_WKTS”</w:t>
       </w:r>
       <w:r>
         <w:t xml:space="preserve">. </w:t>
@@ -1971,25 +1897,7 @@
         </w:numPr>
       </w:pPr>
       <w:r>
-        <w:t>Run “</w:t>
-      </w:r>
-      <w:r>
-        <w:t>Step</w:t>
-      </w:r>
-      <w:r>
-        <w:t>4</w:t>
-      </w:r>
-      <w:r>
-        <w:t>_</w:t>
-      </w:r>
-      <w:r>
-        <w:t>Ecdysis</w:t>
-      </w:r>
-      <w:r>
-        <w:t>Cleanup.Rmd</w:t>
-      </w:r>
-      <w:r>
-        <w:t>”</w:t>
+        <w:t>Run “Step4_EcdysisCleanup.Rmd”</w:t>
       </w:r>
     </w:p>
     <w:p/>
@@ -1997,17 +1905,9 @@
       <w:pPr>
         <w:pStyle w:val="Heading3"/>
       </w:pPr>
-      <w:bookmarkStart w:id="8" w:name="_Toc62200505"/>
-      <w:r>
-        <w:t xml:space="preserve">STEP 5 – </w:t>
-      </w:r>
-      <w:proofErr w:type="spellStart"/>
-      <w:r>
-        <w:t>MyCo</w:t>
-      </w:r>
-      <w:proofErr w:type="spellEnd"/>
-      <w:r>
-        <w:t xml:space="preserve"> Portal</w:t>
+      <w:bookmarkStart w:id="8" w:name="_Toc62217266"/>
+      <w:r>
+        <w:t>STEP 5 – MyCo Portal</w:t>
       </w:r>
       <w:r>
         <w:t>:</w:t>
@@ -2023,15 +1923,7 @@
         </w:numPr>
       </w:pPr>
       <w:r>
-        <w:t>Create folder “SBBG-Cal-IBIS/Data/[DATE]/</w:t>
-      </w:r>
-      <w:proofErr w:type="spellStart"/>
-      <w:r>
-        <w:t>Ecydsis</w:t>
-      </w:r>
-      <w:proofErr w:type="spellEnd"/>
-      <w:r>
-        <w:t>”. Download all files to “SBBG-Cal-IBIS/Data/[DATE]/Ecdysis”</w:t>
+        <w:t>Create folder “SBBG-Cal-IBIS/Data/[DATE]/Ecydsis”. Download all files to “SBBG-Cal-IBIS/Data/[DATE]/Ecdysis”</w:t>
       </w:r>
       <w:r>
         <w:t>. Create a folder for “Terms” and a folder for “WKTs”. Copy over the header.csv file from the last time you did this.</w:t>
@@ -2058,6 +1950,7 @@
         </w:numPr>
       </w:pPr>
       <w:r>
+        <w:lastRenderedPageBreak/>
         <w:t>Download locality-term data:</w:t>
       </w:r>
     </w:p>
@@ -2082,7 +1975,6 @@
         </w:numPr>
       </w:pPr>
       <w:r>
-        <w:lastRenderedPageBreak/>
         <w:t>Run the searches in the locality field for Vascular plants based on the appropriate tab in the Portal_SearchTerms.xlsx document.</w:t>
       </w:r>
     </w:p>
@@ -2107,19 +1999,7 @@
         </w:numPr>
       </w:pPr>
       <w:r>
-        <w:t>Run “Step</w:t>
-      </w:r>
-      <w:r>
-        <w:t>5</w:t>
-      </w:r>
-      <w:r>
-        <w:t>_</w:t>
-      </w:r>
-      <w:r>
-        <w:t>MyCoPortal</w:t>
-      </w:r>
-      <w:r>
-        <w:t>Cleanup.Rmd”</w:t>
+        <w:t>Run “Step5_MyCoPortalCleanup.Rmd”</w:t>
       </w:r>
     </w:p>
     <w:p>
@@ -2139,7 +2019,7 @@
       <w:pPr>
         <w:pStyle w:val="Heading3"/>
       </w:pPr>
-      <w:bookmarkStart w:id="9" w:name="_Toc62200506"/>
+      <w:bookmarkStart w:id="9" w:name="_Toc62217267"/>
       <w:r>
         <w:t xml:space="preserve">STEP 6 – </w:t>
       </w:r>
@@ -2189,15 +2069,7 @@
         </w:numPr>
       </w:pPr>
       <w:r>
-        <w:t>Download spatial/</w:t>
-      </w:r>
-      <w:proofErr w:type="spellStart"/>
-      <w:r>
-        <w:t>wkt</w:t>
-      </w:r>
-      <w:proofErr w:type="spellEnd"/>
-      <w:r>
-        <w:t xml:space="preserve"> data:</w:t>
+        <w:t>Download spatial/wkt data:</w:t>
       </w:r>
     </w:p>
     <w:p>
@@ -2209,15 +2081,7 @@
         </w:numPr>
       </w:pPr>
       <w:r>
-        <w:t>In the “Spatial Files” folder, open “</w:t>
-      </w:r>
-      <w:proofErr w:type="spellStart"/>
-      <w:r>
-        <w:t>Island_WKTS</w:t>
-      </w:r>
-      <w:proofErr w:type="spellEnd"/>
-      <w:r>
-        <w:t>”. Paste WKTs, one at a time, into the Polygon box, and search.</w:t>
+        <w:t>In the “Spatial Files” folder, open “Island_WKTS”. Paste WKTs, one at a time, into the Polygon box, and search.</w:t>
       </w:r>
       <w:r>
         <w:t xml:space="preserve"> </w:t>
@@ -2289,13 +2153,7 @@
         </w:numPr>
       </w:pPr>
       <w:r>
-        <w:t>Run “Step</w:t>
-      </w:r>
-      <w:r>
-        <w:t>6</w:t>
-      </w:r>
-      <w:r>
-        <w:t>_</w:t>
+        <w:t>Run “Step6_</w:t>
       </w:r>
       <w:r>
         <w:t>CNALH</w:t>
@@ -2307,19 +2165,27 @@
     <w:p/>
     <w:p>
       <w:pPr>
+        <w:rPr>
+          <w:rFonts w:cstheme="minorHAnsi"/>
+          <w:i/>
+          <w:iCs/>
+        </w:rPr>
+      </w:pPr>
+      <w:r>
+        <w:br w:type="page"/>
+      </w:r>
+    </w:p>
+    <w:p>
+      <w:pPr>
         <w:pStyle w:val="Heading3"/>
       </w:pPr>
-      <w:bookmarkStart w:id="11" w:name="_Toc62200507"/>
-      <w:r>
+      <w:bookmarkStart w:id="11" w:name="_Toc62217268"/>
+      <w:r>
+        <w:lastRenderedPageBreak/>
         <w:t xml:space="preserve">Uploading </w:t>
       </w:r>
-      <w:proofErr w:type="spellStart"/>
-      <w:r>
-        <w:t>Symbiota</w:t>
-      </w:r>
-      <w:proofErr w:type="spellEnd"/>
-      <w:r>
-        <w:t xml:space="preserve"> portal</w:t>
+      <w:r>
+        <w:t>Symbiota portal</w:t>
       </w:r>
       <w:r>
         <w:t xml:space="preserve"> data to Cal-IBIS</w:t>
@@ -2337,15 +2203,7 @@
         <w:t xml:space="preserve"> and</w:t>
       </w:r>
       <w:r>
-        <w:t xml:space="preserve"> run Steps 1-6 of the R code (each named “Step#_</w:t>
-      </w:r>
-      <w:proofErr w:type="spellStart"/>
-      <w:r>
-        <w:t>PortalCleanup</w:t>
-      </w:r>
-      <w:proofErr w:type="spellEnd"/>
-      <w:r>
-        <w:t xml:space="preserve">”). These chunks of code will generate clean data and save it </w:t>
+        <w:t xml:space="preserve"> run Steps 1-6 of the R code (each named “Step#_PortalCleanup”). These chunks of code will generate clean data and save it </w:t>
       </w:r>
       <w:r>
         <w:t xml:space="preserve">as a csv in the appropriate </w:t>
@@ -2353,13 +2211,8 @@
       <w:r>
         <w:t>folder (</w:t>
       </w:r>
-      <w:proofErr w:type="spellStart"/>
-      <w:r>
-        <w:t>eg.</w:t>
-      </w:r>
-      <w:proofErr w:type="spellEnd"/>
-      <w:r>
-        <w:t xml:space="preserve"> “</w:t>
+      <w:r>
+        <w:t>eg. “</w:t>
       </w:r>
       <w:r>
         <w:t>SBBG-Cal-IBIS/Data/[</w:t>
@@ -2379,38 +2232,998 @@
       <w:r>
         <w:t xml:space="preserve">). </w:t>
       </w:r>
-    </w:p>
-    <w:p>
-      <w:pPr>
-        <w:ind w:firstLine="720"/>
-      </w:pPr>
-      <w:r>
-        <w:t xml:space="preserve">Always add data as a “Full text file”. </w:t>
-      </w:r>
-      <w:r>
-        <w:t>Set the u</w:t>
-      </w:r>
-      <w:r>
-        <w:t>nique source ID/primary identifier == “occurrence ID”</w:t>
-      </w:r>
-      <w:r>
-        <w:t xml:space="preserve">. Let the rest of the fields </w:t>
-      </w:r>
-      <w:proofErr w:type="spellStart"/>
-      <w:r>
-        <w:t>automap</w:t>
-      </w:r>
-      <w:proofErr w:type="spellEnd"/>
+      <w:r>
+        <w:t>Here are the steps for updating all collections (while logged in):</w:t>
+      </w:r>
+    </w:p>
+    <w:p>
+      <w:pPr>
+        <w:pStyle w:val="ListParagraph"/>
+        <w:numPr>
+          <w:ilvl w:val="0"/>
+          <w:numId w:val="8"/>
+        </w:numPr>
+      </w:pPr>
+      <w:r>
+        <w:t>Click on the collection from the main search page.</w:t>
+      </w:r>
+    </w:p>
+    <w:p>
+      <w:pPr>
+        <w:pStyle w:val="ListParagraph"/>
+        <w:numPr>
+          <w:ilvl w:val="0"/>
+          <w:numId w:val="8"/>
+        </w:numPr>
+      </w:pPr>
+      <w:r>
+        <w:t>Click the editing pen at the top right</w:t>
+      </w:r>
+    </w:p>
+    <w:p>
+      <w:pPr>
+        <w:pStyle w:val="ListParagraph"/>
+        <w:numPr>
+          <w:ilvl w:val="0"/>
+          <w:numId w:val="8"/>
+        </w:numPr>
+      </w:pPr>
+      <w:r>
+        <w:t>Click “Import/Update Specimen Records”</w:t>
+      </w:r>
+    </w:p>
+    <w:p>
+      <w:pPr>
+        <w:pStyle w:val="ListParagraph"/>
+        <w:numPr>
+          <w:ilvl w:val="0"/>
+          <w:numId w:val="8"/>
+        </w:numPr>
+      </w:pPr>
+      <w:r>
+        <w:rPr>
+          <w:noProof/>
+        </w:rPr>
+        <mc:AlternateContent>
+          <mc:Choice Requires="wpg">
+            <w:drawing>
+              <wp:anchor distT="0" distB="0" distL="114300" distR="114300" simplePos="0" relativeHeight="251675648" behindDoc="0" locked="0" layoutInCell="1" allowOverlap="1" wp14:anchorId="724D43E4" wp14:editId="1F04AFE9">
+                <wp:simplePos x="0" y="0"/>
+                <wp:positionH relativeFrom="column">
+                  <wp:posOffset>94615</wp:posOffset>
+                </wp:positionH>
+                <wp:positionV relativeFrom="paragraph">
+                  <wp:posOffset>290614</wp:posOffset>
+                </wp:positionV>
+                <wp:extent cx="5943600" cy="4923155"/>
+                <wp:effectExtent l="0" t="0" r="19050" b="0"/>
+                <wp:wrapTopAndBottom/>
+                <wp:docPr id="15" name="Group 15"/>
+                <wp:cNvGraphicFramePr/>
+                <a:graphic xmlns:a="http://schemas.openxmlformats.org/drawingml/2006/main">
+                  <a:graphicData uri="http://schemas.microsoft.com/office/word/2010/wordprocessingGroup">
+                    <wpg:wgp>
+                      <wpg:cNvGrpSpPr/>
+                      <wpg:grpSpPr>
+                        <a:xfrm>
+                          <a:off x="0" y="0"/>
+                          <a:ext cx="5943600" cy="4923155"/>
+                          <a:chOff x="0" y="0"/>
+                          <a:chExt cx="5943600" cy="4923155"/>
+                        </a:xfrm>
+                      </wpg:grpSpPr>
+                      <wpg:grpSp>
+                        <wpg:cNvPr id="7" name="Group 7"/>
+                        <wpg:cNvGrpSpPr/>
+                        <wpg:grpSpPr>
+                          <a:xfrm>
+                            <a:off x="0" y="0"/>
+                            <a:ext cx="5943600" cy="4923155"/>
+                            <a:chOff x="66675" y="0"/>
+                            <a:chExt cx="5943600" cy="4923613"/>
+                          </a:xfrm>
+                        </wpg:grpSpPr>
+                        <wpg:grpSp>
+                          <wpg:cNvPr id="3" name="Group 3"/>
+                          <wpg:cNvGrpSpPr/>
+                          <wpg:grpSpPr>
+                            <a:xfrm>
+                              <a:off x="66675" y="0"/>
+                              <a:ext cx="5943600" cy="4923613"/>
+                              <a:chOff x="66675" y="0"/>
+                              <a:chExt cx="5943600" cy="4923613"/>
+                            </a:xfrm>
+                          </wpg:grpSpPr>
+                          <pic:pic xmlns:pic="http://schemas.openxmlformats.org/drawingml/2006/picture">
+                            <pic:nvPicPr>
+                              <pic:cNvPr id="1" name="Picture 1"/>
+                              <pic:cNvPicPr>
+                                <a:picLocks noChangeAspect="1"/>
+                              </pic:cNvPicPr>
+                            </pic:nvPicPr>
+                            <pic:blipFill>
+                              <a:blip r:embed="rId6">
+                                <a:extLst>
+                                  <a:ext uri="{28A0092B-C50C-407E-A947-70E740481C1C}">
+                                    <a14:useLocalDpi xmlns:a14="http://schemas.microsoft.com/office/drawing/2010/main" val="0"/>
+                                  </a:ext>
+                                </a:extLst>
+                              </a:blip>
+                              <a:srcRect/>
+                              <a:stretch/>
+                            </pic:blipFill>
+                            <pic:spPr>
+                              <a:xfrm>
+                                <a:off x="66675" y="133350"/>
+                                <a:ext cx="5943600" cy="4790263"/>
+                              </a:xfrm>
+                              <a:prstGeom prst="rect">
+                                <a:avLst/>
+                              </a:prstGeom>
+                            </pic:spPr>
+                          </pic:pic>
+                          <wps:wsp>
+                            <wps:cNvPr id="2" name="Oval 2"/>
+                            <wps:cNvSpPr/>
+                            <wps:spPr>
+                              <a:xfrm>
+                                <a:off x="5553075" y="0"/>
+                                <a:ext cx="457200" cy="457200"/>
+                              </a:xfrm>
+                              <a:prstGeom prst="ellipse">
+                                <a:avLst/>
+                              </a:prstGeom>
+                              <a:noFill/>
+                              <a:ln w="19050">
+                                <a:solidFill>
+                                  <a:srgbClr val="FF0000"/>
+                                </a:solidFill>
+                              </a:ln>
+                            </wps:spPr>
+                            <wps:style>
+                              <a:lnRef idx="2">
+                                <a:schemeClr val="accent1">
+                                  <a:shade val="50000"/>
+                                </a:schemeClr>
+                              </a:lnRef>
+                              <a:fillRef idx="1">
+                                <a:schemeClr val="accent1"/>
+                              </a:fillRef>
+                              <a:effectRef idx="0">
+                                <a:schemeClr val="accent1"/>
+                              </a:effectRef>
+                              <a:fontRef idx="minor">
+                                <a:schemeClr val="lt1"/>
+                              </a:fontRef>
+                            </wps:style>
+                            <wps:bodyPr rot="0" spcFirstLastPara="0" vertOverflow="overflow" horzOverflow="overflow" vert="horz" wrap="square" lIns="91440" tIns="45720" rIns="91440" bIns="45720" numCol="1" spcCol="0" rtlCol="0" fromWordArt="0" anchor="ctr" anchorCtr="0" forceAA="0" compatLnSpc="1">
+                              <a:prstTxWarp prst="textNoShape">
+                                <a:avLst/>
+                              </a:prstTxWarp>
+                              <a:noAutofit/>
+                            </wps:bodyPr>
+                          </wps:wsp>
+                        </wpg:grpSp>
+                        <wpg:grpSp>
+                          <wpg:cNvPr id="6" name="Group 6"/>
+                          <wpg:cNvGrpSpPr/>
+                          <wpg:grpSpPr>
+                            <a:xfrm>
+                              <a:off x="3853132" y="171450"/>
+                              <a:ext cx="1633268" cy="457200"/>
+                              <a:chOff x="-480743" y="-590550"/>
+                              <a:chExt cx="1633268" cy="457200"/>
+                            </a:xfrm>
+                          </wpg:grpSpPr>
+                          <wps:wsp>
+                            <wps:cNvPr id="4" name="Text Box 4"/>
+                            <wps:cNvSpPr txBox="1"/>
+                            <wps:spPr>
+                              <a:xfrm>
+                                <a:off x="-480743" y="-590550"/>
+                                <a:ext cx="1000125" cy="457200"/>
+                              </a:xfrm>
+                              <a:prstGeom prst="rect">
+                                <a:avLst/>
+                              </a:prstGeom>
+                              <a:noFill/>
+                              <a:ln>
+                                <a:noFill/>
+                              </a:ln>
+                            </wps:spPr>
+                            <wps:txbx>
+                              <w:txbxContent>
+                                <w:p>
+                                  <w:pPr>
+                                    <w:rPr>
+                                      <w:noProof/>
+                                      <w:color w:val="FF0000"/>
+                                      <w:sz w:val="48"/>
+                                      <w:szCs w:val="48"/>
+                                      <w14:shadow w14:blurRad="38100" w14:dist="19050" w14:dir="2700000" w14:sx="100000" w14:sy="100000" w14:kx="0" w14:ky="0" w14:algn="tl">
+                                        <w14:schemeClr w14:val="dk1">
+                                          <w14:alpha w14:val="60000"/>
+                                        </w14:schemeClr>
+                                      </w14:shadow>
+                                      <w14:textOutline w14:w="0" w14:cap="flat" w14:cmpd="sng" w14:algn="ctr">
+                                        <w14:noFill/>
+                                        <w14:prstDash w14:val="solid"/>
+                                        <w14:round/>
+                                      </w14:textOutline>
+                                    </w:rPr>
+                                  </w:pPr>
+                                  <w:r>
+                                    <w:rPr>
+                                      <w:noProof/>
+                                      <w:color w:val="FF0000"/>
+                                      <w:sz w:val="48"/>
+                                      <w:szCs w:val="48"/>
+                                      <w14:shadow w14:blurRad="38100" w14:dist="19050" w14:dir="2700000" w14:sx="100000" w14:sy="100000" w14:kx="0" w14:ky="0" w14:algn="tl">
+                                        <w14:schemeClr w14:val="dk1">
+                                          <w14:alpha w14:val="60000"/>
+                                        </w14:schemeClr>
+                                      </w14:shadow>
+                                      <w14:textOutline w14:w="0" w14:cap="flat" w14:cmpd="sng" w14:algn="ctr">
+                                        <w14:noFill/>
+                                        <w14:prstDash w14:val="solid"/>
+                                        <w14:round/>
+                                      </w14:textOutline>
+                                    </w:rPr>
+                                    <w:t>Step 2</w:t>
+                                  </w:r>
+                                </w:p>
+                                <w:p>
+                                  <w:pPr>
+                                    <w:rPr>
+                                      <w:sz w:val="16"/>
+                                      <w:szCs w:val="16"/>
+                                    </w:rPr>
+                                  </w:pPr>
+                                </w:p>
+                              </w:txbxContent>
+                            </wps:txbx>
+                            <wps:bodyPr rot="0" spcFirstLastPara="0" vertOverflow="overflow" horzOverflow="overflow" vert="horz" wrap="square" lIns="91440" tIns="45720" rIns="91440" bIns="45720" numCol="1" spcCol="0" rtlCol="0" fromWordArt="0" anchor="t" anchorCtr="0" forceAA="0" compatLnSpc="1">
+                              <a:prstTxWarp prst="textNoShape">
+                                <a:avLst/>
+                              </a:prstTxWarp>
+                              <a:noAutofit/>
+                            </wps:bodyPr>
+                          </wps:wsp>
+                          <wps:wsp>
+                            <wps:cNvPr id="5" name="Straight Arrow Connector 5"/>
+                            <wps:cNvCnPr>
+                              <a:stCxn id="4" idx="3"/>
+                            </wps:cNvCnPr>
+                            <wps:spPr>
+                              <a:xfrm flipV="1">
+                                <a:off x="519382" y="-476249"/>
+                                <a:ext cx="633143" cy="114300"/>
+                              </a:xfrm>
+                              <a:prstGeom prst="straightConnector1">
+                                <a:avLst/>
+                              </a:prstGeom>
+                              <a:ln>
+                                <a:tailEnd type="triangle"/>
+                              </a:ln>
+                            </wps:spPr>
+                            <wps:style>
+                              <a:lnRef idx="1">
+                                <a:schemeClr val="dk1"/>
+                              </a:lnRef>
+                              <a:fillRef idx="0">
+                                <a:schemeClr val="dk1"/>
+                              </a:fillRef>
+                              <a:effectRef idx="0">
+                                <a:schemeClr val="dk1"/>
+                              </a:effectRef>
+                              <a:fontRef idx="minor">
+                                <a:schemeClr val="tx1"/>
+                              </a:fontRef>
+                            </wps:style>
+                            <wps:bodyPr/>
+                          </wps:wsp>
+                        </wpg:grpSp>
+                      </wpg:grpSp>
+                      <wps:wsp>
+                        <wps:cNvPr id="9" name="Rectangle 9"/>
+                        <wps:cNvSpPr/>
+                        <wps:spPr>
+                          <a:xfrm>
+                            <a:off x="379562" y="2579298"/>
+                            <a:ext cx="1500996" cy="120770"/>
+                          </a:xfrm>
+                          <a:prstGeom prst="rect">
+                            <a:avLst/>
+                          </a:prstGeom>
+                          <a:noFill/>
+                          <a:ln w="19050">
+                            <a:solidFill>
+                              <a:srgbClr val="FF0000"/>
+                            </a:solidFill>
+                          </a:ln>
+                        </wps:spPr>
+                        <wps:style>
+                          <a:lnRef idx="2">
+                            <a:schemeClr val="accent1">
+                              <a:shade val="50000"/>
+                            </a:schemeClr>
+                          </a:lnRef>
+                          <a:fillRef idx="1">
+                            <a:schemeClr val="accent1"/>
+                          </a:fillRef>
+                          <a:effectRef idx="0">
+                            <a:schemeClr val="accent1"/>
+                          </a:effectRef>
+                          <a:fontRef idx="minor">
+                            <a:schemeClr val="lt1"/>
+                          </a:fontRef>
+                        </wps:style>
+                        <wps:bodyPr rot="0" spcFirstLastPara="0" vertOverflow="overflow" horzOverflow="overflow" vert="horz" wrap="square" lIns="91440" tIns="45720" rIns="91440" bIns="45720" numCol="1" spcCol="0" rtlCol="0" fromWordArt="0" anchor="ctr" anchorCtr="0" forceAA="0" compatLnSpc="1">
+                          <a:prstTxWarp prst="textNoShape">
+                            <a:avLst/>
+                          </a:prstTxWarp>
+                          <a:noAutofit/>
+                        </wps:bodyPr>
+                      </wps:wsp>
+                      <wps:wsp>
+                        <wps:cNvPr id="10" name="Text Box 10"/>
+                        <wps:cNvSpPr txBox="1"/>
+                        <wps:spPr>
+                          <a:xfrm>
+                            <a:off x="2596551" y="2122098"/>
+                            <a:ext cx="1000125" cy="457157"/>
+                          </a:xfrm>
+                          <a:prstGeom prst="rect">
+                            <a:avLst/>
+                          </a:prstGeom>
+                          <a:noFill/>
+                          <a:ln>
+                            <a:noFill/>
+                          </a:ln>
+                        </wps:spPr>
+                        <wps:txbx>
+                          <w:txbxContent>
+                            <w:p>
+                              <w:pPr>
+                                <w:rPr>
+                                  <w:noProof/>
+                                  <w:color w:val="FF0000"/>
+                                  <w:sz w:val="48"/>
+                                  <w:szCs w:val="48"/>
+                                  <w14:shadow w14:blurRad="38100" w14:dist="19050" w14:dir="2700000" w14:sx="100000" w14:sy="100000" w14:kx="0" w14:ky="0" w14:algn="tl">
+                                    <w14:schemeClr w14:val="dk1">
+                                      <w14:alpha w14:val="60000"/>
+                                    </w14:schemeClr>
+                                  </w14:shadow>
+                                  <w14:textOutline w14:w="0" w14:cap="flat" w14:cmpd="sng" w14:algn="ctr">
+                                    <w14:noFill/>
+                                    <w14:prstDash w14:val="solid"/>
+                                    <w14:round/>
+                                  </w14:textOutline>
+                                </w:rPr>
+                              </w:pPr>
+                              <w:r>
+                                <w:rPr>
+                                  <w:noProof/>
+                                  <w:color w:val="FF0000"/>
+                                  <w:sz w:val="48"/>
+                                  <w:szCs w:val="48"/>
+                                  <w14:shadow w14:blurRad="38100" w14:dist="19050" w14:dir="2700000" w14:sx="100000" w14:sy="100000" w14:kx="0" w14:ky="0" w14:algn="tl">
+                                    <w14:schemeClr w14:val="dk1">
+                                      <w14:alpha w14:val="60000"/>
+                                    </w14:schemeClr>
+                                  </w14:shadow>
+                                  <w14:textOutline w14:w="0" w14:cap="flat" w14:cmpd="sng" w14:algn="ctr">
+                                    <w14:noFill/>
+                                    <w14:prstDash w14:val="solid"/>
+                                    <w14:round/>
+                                  </w14:textOutline>
+                                </w:rPr>
+                                <w:t xml:space="preserve">Step </w:t>
+                              </w:r>
+                              <w:r>
+                                <w:rPr>
+                                  <w:noProof/>
+                                  <w:color w:val="FF0000"/>
+                                  <w:sz w:val="48"/>
+                                  <w:szCs w:val="48"/>
+                                  <w14:shadow w14:blurRad="38100" w14:dist="19050" w14:dir="2700000" w14:sx="100000" w14:sy="100000" w14:kx="0" w14:ky="0" w14:algn="tl">
+                                    <w14:schemeClr w14:val="dk1">
+                                      <w14:alpha w14:val="60000"/>
+                                    </w14:schemeClr>
+                                  </w14:shadow>
+                                  <w14:textOutline w14:w="0" w14:cap="flat" w14:cmpd="sng" w14:algn="ctr">
+                                    <w14:noFill/>
+                                    <w14:prstDash w14:val="solid"/>
+                                    <w14:round/>
+                                  </w14:textOutline>
+                                </w:rPr>
+                                <w:t>3</w:t>
+                              </w:r>
+                            </w:p>
+                            <w:p>
+                              <w:pPr>
+                                <w:rPr>
+                                  <w:sz w:val="16"/>
+                                  <w:szCs w:val="16"/>
+                                </w:rPr>
+                              </w:pPr>
+                            </w:p>
+                          </w:txbxContent>
+                        </wps:txbx>
+                        <wps:bodyPr rot="0" spcFirstLastPara="0" vertOverflow="overflow" horzOverflow="overflow" vert="horz" wrap="square" lIns="91440" tIns="45720" rIns="91440" bIns="45720" numCol="1" spcCol="0" rtlCol="0" fromWordArt="0" anchor="t" anchorCtr="0" forceAA="0" compatLnSpc="1">
+                          <a:prstTxWarp prst="textNoShape">
+                            <a:avLst/>
+                          </a:prstTxWarp>
+                          <a:noAutofit/>
+                        </wps:bodyPr>
+                      </wps:wsp>
+                      <wps:wsp>
+                        <wps:cNvPr id="11" name="Rectangle 11"/>
+                        <wps:cNvSpPr/>
+                        <wps:spPr>
+                          <a:xfrm>
+                            <a:off x="483079" y="2803585"/>
+                            <a:ext cx="966158" cy="120770"/>
+                          </a:xfrm>
+                          <a:prstGeom prst="rect">
+                            <a:avLst/>
+                          </a:prstGeom>
+                          <a:noFill/>
+                          <a:ln w="19050">
+                            <a:solidFill>
+                              <a:srgbClr val="FF0000"/>
+                            </a:solidFill>
+                          </a:ln>
+                        </wps:spPr>
+                        <wps:style>
+                          <a:lnRef idx="2">
+                            <a:schemeClr val="accent1">
+                              <a:shade val="50000"/>
+                            </a:schemeClr>
+                          </a:lnRef>
+                          <a:fillRef idx="1">
+                            <a:schemeClr val="accent1"/>
+                          </a:fillRef>
+                          <a:effectRef idx="0">
+                            <a:schemeClr val="accent1"/>
+                          </a:effectRef>
+                          <a:fontRef idx="minor">
+                            <a:schemeClr val="lt1"/>
+                          </a:fontRef>
+                        </wps:style>
+                        <wps:bodyPr rot="0" spcFirstLastPara="0" vertOverflow="overflow" horzOverflow="overflow" vert="horz" wrap="square" lIns="91440" tIns="45720" rIns="91440" bIns="45720" numCol="1" spcCol="0" rtlCol="0" fromWordArt="0" anchor="ctr" anchorCtr="0" forceAA="0" compatLnSpc="1">
+                          <a:prstTxWarp prst="textNoShape">
+                            <a:avLst/>
+                          </a:prstTxWarp>
+                          <a:noAutofit/>
+                        </wps:bodyPr>
+                      </wps:wsp>
+                      <wps:wsp>
+                        <wps:cNvPr id="12" name="Text Box 12"/>
+                        <wps:cNvSpPr txBox="1"/>
+                        <wps:spPr>
+                          <a:xfrm>
+                            <a:off x="2311879" y="2838091"/>
+                            <a:ext cx="1000125" cy="457157"/>
+                          </a:xfrm>
+                          <a:prstGeom prst="rect">
+                            <a:avLst/>
+                          </a:prstGeom>
+                          <a:noFill/>
+                          <a:ln>
+                            <a:noFill/>
+                          </a:ln>
+                        </wps:spPr>
+                        <wps:txbx>
+                          <w:txbxContent>
+                            <w:p>
+                              <w:pPr>
+                                <w:rPr>
+                                  <w:noProof/>
+                                  <w:color w:val="FF0000"/>
+                                  <w:sz w:val="48"/>
+                                  <w:szCs w:val="48"/>
+                                  <w14:shadow w14:blurRad="38100" w14:dist="19050" w14:dir="2700000" w14:sx="100000" w14:sy="100000" w14:kx="0" w14:ky="0" w14:algn="tl">
+                                    <w14:schemeClr w14:val="dk1">
+                                      <w14:alpha w14:val="60000"/>
+                                    </w14:schemeClr>
+                                  </w14:shadow>
+                                  <w14:textOutline w14:w="0" w14:cap="flat" w14:cmpd="sng" w14:algn="ctr">
+                                    <w14:noFill/>
+                                    <w14:prstDash w14:val="solid"/>
+                                    <w14:round/>
+                                  </w14:textOutline>
+                                </w:rPr>
+                              </w:pPr>
+                              <w:r>
+                                <w:rPr>
+                                  <w:noProof/>
+                                  <w:color w:val="FF0000"/>
+                                  <w:sz w:val="48"/>
+                                  <w:szCs w:val="48"/>
+                                  <w14:shadow w14:blurRad="38100" w14:dist="19050" w14:dir="2700000" w14:sx="100000" w14:sy="100000" w14:kx="0" w14:ky="0" w14:algn="tl">
+                                    <w14:schemeClr w14:val="dk1">
+                                      <w14:alpha w14:val="60000"/>
+                                    </w14:schemeClr>
+                                  </w14:shadow>
+                                  <w14:textOutline w14:w="0" w14:cap="flat" w14:cmpd="sng" w14:algn="ctr">
+                                    <w14:noFill/>
+                                    <w14:prstDash w14:val="solid"/>
+                                    <w14:round/>
+                                  </w14:textOutline>
+                                </w:rPr>
+                                <w:t xml:space="preserve">Step </w:t>
+                              </w:r>
+                              <w:r>
+                                <w:rPr>
+                                  <w:noProof/>
+                                  <w:color w:val="FF0000"/>
+                                  <w:sz w:val="48"/>
+                                  <w:szCs w:val="48"/>
+                                  <w14:shadow w14:blurRad="38100" w14:dist="19050" w14:dir="2700000" w14:sx="100000" w14:sy="100000" w14:kx="0" w14:ky="0" w14:algn="tl">
+                                    <w14:schemeClr w14:val="dk1">
+                                      <w14:alpha w14:val="60000"/>
+                                    </w14:schemeClr>
+                                  </w14:shadow>
+                                  <w14:textOutline w14:w="0" w14:cap="flat" w14:cmpd="sng" w14:algn="ctr">
+                                    <w14:noFill/>
+                                    <w14:prstDash w14:val="solid"/>
+                                    <w14:round/>
+                                  </w14:textOutline>
+                                </w:rPr>
+                                <w:t>4</w:t>
+                              </w:r>
+                            </w:p>
+                            <w:p>
+                              <w:pPr>
+                                <w:rPr>
+                                  <w:sz w:val="16"/>
+                                  <w:szCs w:val="16"/>
+                                </w:rPr>
+                              </w:pPr>
+                            </w:p>
+                          </w:txbxContent>
+                        </wps:txbx>
+                        <wps:bodyPr rot="0" spcFirstLastPara="0" vertOverflow="overflow" horzOverflow="overflow" vert="horz" wrap="square" lIns="91440" tIns="45720" rIns="91440" bIns="45720" numCol="1" spcCol="0" rtlCol="0" fromWordArt="0" anchor="t" anchorCtr="0" forceAA="0" compatLnSpc="1">
+                          <a:prstTxWarp prst="textNoShape">
+                            <a:avLst/>
+                          </a:prstTxWarp>
+                          <a:noAutofit/>
+                        </wps:bodyPr>
+                      </wps:wsp>
+                      <wps:wsp>
+                        <wps:cNvPr id="13" name="Straight Arrow Connector 13"/>
+                        <wps:cNvCnPr/>
+                        <wps:spPr>
+                          <a:xfrm flipH="1">
+                            <a:off x="1875526" y="2398144"/>
+                            <a:ext cx="721025" cy="247590"/>
+                          </a:xfrm>
+                          <a:prstGeom prst="straightConnector1">
+                            <a:avLst/>
+                          </a:prstGeom>
+                          <a:ln>
+                            <a:tailEnd type="triangle"/>
+                          </a:ln>
+                        </wps:spPr>
+                        <wps:style>
+                          <a:lnRef idx="1">
+                            <a:schemeClr val="dk1"/>
+                          </a:lnRef>
+                          <a:fillRef idx="0">
+                            <a:schemeClr val="dk1"/>
+                          </a:fillRef>
+                          <a:effectRef idx="0">
+                            <a:schemeClr val="dk1"/>
+                          </a:effectRef>
+                          <a:fontRef idx="minor">
+                            <a:schemeClr val="tx1"/>
+                          </a:fontRef>
+                        </wps:style>
+                        <wps:bodyPr/>
+                      </wps:wsp>
+                      <wps:wsp>
+                        <wps:cNvPr id="14" name="Straight Arrow Connector 14"/>
+                        <wps:cNvCnPr/>
+                        <wps:spPr>
+                          <a:xfrm flipH="1" flipV="1">
+                            <a:off x="1521843" y="2841685"/>
+                            <a:ext cx="793103" cy="238065"/>
+                          </a:xfrm>
+                          <a:prstGeom prst="straightConnector1">
+                            <a:avLst/>
+                          </a:prstGeom>
+                          <a:ln>
+                            <a:tailEnd type="triangle"/>
+                          </a:ln>
+                        </wps:spPr>
+                        <wps:style>
+                          <a:lnRef idx="1">
+                            <a:schemeClr val="dk1"/>
+                          </a:lnRef>
+                          <a:fillRef idx="0">
+                            <a:schemeClr val="dk1"/>
+                          </a:fillRef>
+                          <a:effectRef idx="0">
+                            <a:schemeClr val="dk1"/>
+                          </a:effectRef>
+                          <a:fontRef idx="minor">
+                            <a:schemeClr val="tx1"/>
+                          </a:fontRef>
+                        </wps:style>
+                        <wps:bodyPr/>
+                      </wps:wsp>
+                    </wpg:wgp>
+                  </a:graphicData>
+                </a:graphic>
+              </wp:anchor>
+            </w:drawing>
+          </mc:Choice>
+          <mc:Fallback>
+            <w:pict>
+              <v:group w14:anchorId="724D43E4" id="Group 15" o:spid="_x0000_s1026" style="position:absolute;left:0;text-align:left;margin-left:7.45pt;margin-top:22.9pt;width:468pt;height:387.65pt;z-index:251675648" coordsize="59436,49231" o:gfxdata="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">
+                <v:group id="Group 7" o:spid="_x0000_s1027" style="position:absolute;width:59436;height:49231" coordorigin="666" coordsize="59436,49236" o:gfxdata="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">
+                  <v:group id="Group 3" o:spid="_x0000_s1028" style="position:absolute;left:666;width:59436;height:49236" coordorigin="666" coordsize="59436,49236" o:gfxdata="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">
+                    <v:shapetype id="_x0000_t75" coordsize="21600,21600" o:spt="75" o:preferrelative="t" path="m@4@5l@4@11@9@11@9@5xe" filled="f" stroked="f">
+                      <v:stroke joinstyle="miter"/>
+                      <v:formulas>
+                        <v:f eqn="if lineDrawn pixelLineWidth 0"/>
+                        <v:f eqn="sum @0 1 0"/>
+                        <v:f eqn="sum 0 0 @1"/>
+                        <v:f eqn="prod @2 1 2"/>
+                        <v:f eqn="prod @3 21600 pixelWidth"/>
+                        <v:f eqn="prod @3 21600 pixelHeight"/>
+                        <v:f eqn="sum @0 0 1"/>
+                        <v:f eqn="prod @6 1 2"/>
+                        <v:f eqn="prod @7 21600 pixelWidth"/>
+                        <v:f eqn="sum @8 21600 0"/>
+                        <v:f eqn="prod @7 21600 pixelHeight"/>
+                        <v:f eqn="sum @10 21600 0"/>
+                      </v:formulas>
+                      <v:path o:extrusionok="f" gradientshapeok="t" o:connecttype="rect"/>
+                      <o:lock v:ext="edit" aspectratio="t"/>
+                    </v:shapetype>
+                    <v:shape id="Picture 1" o:spid="_x0000_s1029" type="#_x0000_t75" style="position:absolute;left:666;top:1333;width:59436;height:47903;visibility:visible;mso-wrap-style:square" o:gfxdata="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">
+                      <v:imagedata r:id="rId7" o:title=""/>
+                    </v:shape>
+                    <v:oval id="Oval 2" o:spid="_x0000_s1030" style="position:absolute;left:55530;width:4572;height:4572;visibility:visible;mso-wrap-style:square;v-text-anchor:middle" o:gfxdata="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" filled="f" strokecolor="red" strokeweight="1.5pt">
+                      <v:stroke joinstyle="miter"/>
+                    </v:oval>
+                  </v:group>
+                  <v:group id="Group 6" o:spid="_x0000_s1031" style="position:absolute;left:38531;top:1714;width:16333;height:4572" coordorigin="-4807,-5905" coordsize="16332,4572" o:gfxdata="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">
+                    <v:shapetype id="_x0000_t202" coordsize="21600,21600" o:spt="202" path="m,l,21600r21600,l21600,xe">
+                      <v:stroke joinstyle="miter"/>
+                      <v:path gradientshapeok="t" o:connecttype="rect"/>
+                    </v:shapetype>
+                    <v:shape id="Text Box 4" o:spid="_x0000_s1032" type="#_x0000_t202" style="position:absolute;left:-4807;top:-5905;width:10000;height:4572;visibility:visible;mso-wrap-style:square;v-text-anchor:top" o:gfxdata="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" filled="f" stroked="f">
+                      <v:fill o:detectmouseclick="t"/>
+                      <v:textbox>
+                        <w:txbxContent>
+                          <w:p>
+                            <w:pPr>
+                              <w:rPr>
+                                <w:noProof/>
+                                <w:color w:val="FF0000"/>
+                                <w:sz w:val="48"/>
+                                <w:szCs w:val="48"/>
+                                <w14:shadow w14:blurRad="38100" w14:dist="19050" w14:dir="2700000" w14:sx="100000" w14:sy="100000" w14:kx="0" w14:ky="0" w14:algn="tl">
+                                  <w14:schemeClr w14:val="dk1">
+                                    <w14:alpha w14:val="60000"/>
+                                  </w14:schemeClr>
+                                </w14:shadow>
+                                <w14:textOutline w14:w="0" w14:cap="flat" w14:cmpd="sng" w14:algn="ctr">
+                                  <w14:noFill/>
+                                  <w14:prstDash w14:val="solid"/>
+                                  <w14:round/>
+                                </w14:textOutline>
+                              </w:rPr>
+                            </w:pPr>
+                            <w:r>
+                              <w:rPr>
+                                <w:noProof/>
+                                <w:color w:val="FF0000"/>
+                                <w:sz w:val="48"/>
+                                <w:szCs w:val="48"/>
+                                <w14:shadow w14:blurRad="38100" w14:dist="19050" w14:dir="2700000" w14:sx="100000" w14:sy="100000" w14:kx="0" w14:ky="0" w14:algn="tl">
+                                  <w14:schemeClr w14:val="dk1">
+                                    <w14:alpha w14:val="60000"/>
+                                  </w14:schemeClr>
+                                </w14:shadow>
+                                <w14:textOutline w14:w="0" w14:cap="flat" w14:cmpd="sng" w14:algn="ctr">
+                                  <w14:noFill/>
+                                  <w14:prstDash w14:val="solid"/>
+                                  <w14:round/>
+                                </w14:textOutline>
+                              </w:rPr>
+                              <w:t>Step 2</w:t>
+                            </w:r>
+                          </w:p>
+                          <w:p>
+                            <w:pPr>
+                              <w:rPr>
+                                <w:sz w:val="16"/>
+                                <w:szCs w:val="16"/>
+                              </w:rPr>
+                            </w:pPr>
+                          </w:p>
+                        </w:txbxContent>
+                      </v:textbox>
+                    </v:shape>
+                    <v:shapetype id="_x0000_t32" coordsize="21600,21600" o:spt="32" o:oned="t" path="m,l21600,21600e" filled="f">
+                      <v:path arrowok="t" fillok="f" o:connecttype="none"/>
+                      <o:lock v:ext="edit" shapetype="t"/>
+                    </v:shapetype>
+                    <v:shape id="Straight Arrow Connector 5" o:spid="_x0000_s1033" type="#_x0000_t32" style="position:absolute;left:5193;top:-4762;width:6332;height:1143;flip:y;visibility:visible;mso-wrap-style:square" o:connectortype="straight" o:gfxdata="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" strokecolor="black [3200]" strokeweight=".5pt">
+                      <v:stroke endarrow="block" joinstyle="miter"/>
+                    </v:shape>
+                  </v:group>
+                </v:group>
+                <v:rect id="Rectangle 9" o:spid="_x0000_s1034" style="position:absolute;left:3795;top:25792;width:15010;height:1208;visibility:visible;mso-wrap-style:square;v-text-anchor:middle" o:gfxdata="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" filled="f" strokecolor="red" strokeweight="1.5pt"/>
+                <v:shape id="Text Box 10" o:spid="_x0000_s1035" type="#_x0000_t202" style="position:absolute;left:25965;top:21220;width:10001;height:4572;visibility:visible;mso-wrap-style:square;v-text-anchor:top" o:gfxdata="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" filled="f" stroked="f">
+                  <v:fill o:detectmouseclick="t"/>
+                  <v:textbox>
+                    <w:txbxContent>
+                      <w:p>
+                        <w:pPr>
+                          <w:rPr>
+                            <w:noProof/>
+                            <w:color w:val="FF0000"/>
+                            <w:sz w:val="48"/>
+                            <w:szCs w:val="48"/>
+                            <w14:shadow w14:blurRad="38100" w14:dist="19050" w14:dir="2700000" w14:sx="100000" w14:sy="100000" w14:kx="0" w14:ky="0" w14:algn="tl">
+                              <w14:schemeClr w14:val="dk1">
+                                <w14:alpha w14:val="60000"/>
+                              </w14:schemeClr>
+                            </w14:shadow>
+                            <w14:textOutline w14:w="0" w14:cap="flat" w14:cmpd="sng" w14:algn="ctr">
+                              <w14:noFill/>
+                              <w14:prstDash w14:val="solid"/>
+                              <w14:round/>
+                            </w14:textOutline>
+                          </w:rPr>
+                        </w:pPr>
+                        <w:r>
+                          <w:rPr>
+                            <w:noProof/>
+                            <w:color w:val="FF0000"/>
+                            <w:sz w:val="48"/>
+                            <w:szCs w:val="48"/>
+                            <w14:shadow w14:blurRad="38100" w14:dist="19050" w14:dir="2700000" w14:sx="100000" w14:sy="100000" w14:kx="0" w14:ky="0" w14:algn="tl">
+                              <w14:schemeClr w14:val="dk1">
+                                <w14:alpha w14:val="60000"/>
+                              </w14:schemeClr>
+                            </w14:shadow>
+                            <w14:textOutline w14:w="0" w14:cap="flat" w14:cmpd="sng" w14:algn="ctr">
+                              <w14:noFill/>
+                              <w14:prstDash w14:val="solid"/>
+                              <w14:round/>
+                            </w14:textOutline>
+                          </w:rPr>
+                          <w:t xml:space="preserve">Step </w:t>
+                        </w:r>
+                        <w:r>
+                          <w:rPr>
+                            <w:noProof/>
+                            <w:color w:val="FF0000"/>
+                            <w:sz w:val="48"/>
+                            <w:szCs w:val="48"/>
+                            <w14:shadow w14:blurRad="38100" w14:dist="19050" w14:dir="2700000" w14:sx="100000" w14:sy="100000" w14:kx="0" w14:ky="0" w14:algn="tl">
+                              <w14:schemeClr w14:val="dk1">
+                                <w14:alpha w14:val="60000"/>
+                              </w14:schemeClr>
+                            </w14:shadow>
+                            <w14:textOutline w14:w="0" w14:cap="flat" w14:cmpd="sng" w14:algn="ctr">
+                              <w14:noFill/>
+                              <w14:prstDash w14:val="solid"/>
+                              <w14:round/>
+                            </w14:textOutline>
+                          </w:rPr>
+                          <w:t>3</w:t>
+                        </w:r>
+                      </w:p>
+                      <w:p>
+                        <w:pPr>
+                          <w:rPr>
+                            <w:sz w:val="16"/>
+                            <w:szCs w:val="16"/>
+                          </w:rPr>
+                        </w:pPr>
+                      </w:p>
+                    </w:txbxContent>
+                  </v:textbox>
+                </v:shape>
+                <v:rect id="Rectangle 11" o:spid="_x0000_s1036" style="position:absolute;left:4830;top:28035;width:9662;height:1208;visibility:visible;mso-wrap-style:square;v-text-anchor:middle" o:gfxdata="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" filled="f" strokecolor="red" strokeweight="1.5pt"/>
+                <v:shape id="Text Box 12" o:spid="_x0000_s1037" type="#_x0000_t202" style="position:absolute;left:23118;top:28380;width:10002;height:4572;visibility:visible;mso-wrap-style:square;v-text-anchor:top" o:gfxdata="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" filled="f" stroked="f">
+                  <v:fill o:detectmouseclick="t"/>
+                  <v:textbox>
+                    <w:txbxContent>
+                      <w:p>
+                        <w:pPr>
+                          <w:rPr>
+                            <w:noProof/>
+                            <w:color w:val="FF0000"/>
+                            <w:sz w:val="48"/>
+                            <w:szCs w:val="48"/>
+                            <w14:shadow w14:blurRad="38100" w14:dist="19050" w14:dir="2700000" w14:sx="100000" w14:sy="100000" w14:kx="0" w14:ky="0" w14:algn="tl">
+                              <w14:schemeClr w14:val="dk1">
+                                <w14:alpha w14:val="60000"/>
+                              </w14:schemeClr>
+                            </w14:shadow>
+                            <w14:textOutline w14:w="0" w14:cap="flat" w14:cmpd="sng" w14:algn="ctr">
+                              <w14:noFill/>
+                              <w14:prstDash w14:val="solid"/>
+                              <w14:round/>
+                            </w14:textOutline>
+                          </w:rPr>
+                        </w:pPr>
+                        <w:r>
+                          <w:rPr>
+                            <w:noProof/>
+                            <w:color w:val="FF0000"/>
+                            <w:sz w:val="48"/>
+                            <w:szCs w:val="48"/>
+                            <w14:shadow w14:blurRad="38100" w14:dist="19050" w14:dir="2700000" w14:sx="100000" w14:sy="100000" w14:kx="0" w14:ky="0" w14:algn="tl">
+                              <w14:schemeClr w14:val="dk1">
+                                <w14:alpha w14:val="60000"/>
+                              </w14:schemeClr>
+                            </w14:shadow>
+                            <w14:textOutline w14:w="0" w14:cap="flat" w14:cmpd="sng" w14:algn="ctr">
+                              <w14:noFill/>
+                              <w14:prstDash w14:val="solid"/>
+                              <w14:round/>
+                            </w14:textOutline>
+                          </w:rPr>
+                          <w:t xml:space="preserve">Step </w:t>
+                        </w:r>
+                        <w:r>
+                          <w:rPr>
+                            <w:noProof/>
+                            <w:color w:val="FF0000"/>
+                            <w:sz w:val="48"/>
+                            <w:szCs w:val="48"/>
+                            <w14:shadow w14:blurRad="38100" w14:dist="19050" w14:dir="2700000" w14:sx="100000" w14:sy="100000" w14:kx="0" w14:ky="0" w14:algn="tl">
+                              <w14:schemeClr w14:val="dk1">
+                                <w14:alpha w14:val="60000"/>
+                              </w14:schemeClr>
+                            </w14:shadow>
+                            <w14:textOutline w14:w="0" w14:cap="flat" w14:cmpd="sng" w14:algn="ctr">
+                              <w14:noFill/>
+                              <w14:prstDash w14:val="solid"/>
+                              <w14:round/>
+                            </w14:textOutline>
+                          </w:rPr>
+                          <w:t>4</w:t>
+                        </w:r>
+                      </w:p>
+                      <w:p>
+                        <w:pPr>
+                          <w:rPr>
+                            <w:sz w:val="16"/>
+                            <w:szCs w:val="16"/>
+                          </w:rPr>
+                        </w:pPr>
+                      </w:p>
+                    </w:txbxContent>
+                  </v:textbox>
+                </v:shape>
+                <v:shape id="Straight Arrow Connector 13" o:spid="_x0000_s1038" type="#_x0000_t32" style="position:absolute;left:18755;top:23981;width:7210;height:2476;flip:x;visibility:visible;mso-wrap-style:square" o:connectortype="straight" o:gfxdata="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" strokecolor="black [3200]" strokeweight=".5pt">
+                  <v:stroke endarrow="block" joinstyle="miter"/>
+                </v:shape>
+                <v:shape id="Straight Arrow Connector 14" o:spid="_x0000_s1039" type="#_x0000_t32" style="position:absolute;left:15218;top:28416;width:7931;height:2381;flip:x y;visibility:visible;mso-wrap-style:square" o:connectortype="straight" o:gfxdata="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" strokecolor="black [3200]" strokeweight=".5pt">
+                  <v:stroke endarrow="block" joinstyle="miter"/>
+                </v:shape>
+                <w10:wrap type="topAndBottom"/>
+              </v:group>
+            </w:pict>
+          </mc:Fallback>
+        </mc:AlternateContent>
+      </w:r>
+      <w:r>
+        <w:t>Click “Full Text File Import”</w:t>
+      </w:r>
+    </w:p>
+    <w:p>
+      <w:pPr>
+        <w:pStyle w:val="ListParagraph"/>
+        <w:numPr>
+          <w:ilvl w:val="0"/>
+          <w:numId w:val="8"/>
+        </w:numPr>
+      </w:pPr>
+      <w:r>
+        <w:rPr>
+          <w:noProof/>
+        </w:rPr>
+        <w:drawing>
+          <wp:anchor distT="0" distB="0" distL="114300" distR="114300" simplePos="0" relativeHeight="251676672" behindDoc="0" locked="0" layoutInCell="1" allowOverlap="1" wp14:anchorId="77B5409E" wp14:editId="3F90A44F">
+            <wp:simplePos x="0" y="0"/>
+            <wp:positionH relativeFrom="column">
+              <wp:posOffset>0</wp:posOffset>
+            </wp:positionH>
+            <wp:positionV relativeFrom="paragraph">
+              <wp:posOffset>5510398</wp:posOffset>
+            </wp:positionV>
+            <wp:extent cx="5943600" cy="857250"/>
+            <wp:effectExtent l="0" t="0" r="0" b="0"/>
+            <wp:wrapTopAndBottom/>
+            <wp:docPr id="16" name="Picture 16"/>
+            <wp:cNvGraphicFramePr>
+              <a:graphicFrameLocks xmlns:a="http://schemas.openxmlformats.org/drawingml/2006/main" noChangeAspect="1"/>
+            </wp:cNvGraphicFramePr>
+            <a:graphic xmlns:a="http://schemas.openxmlformats.org/drawingml/2006/main">
+              <a:graphicData uri="http://schemas.openxmlformats.org/drawingml/2006/picture">
+                <pic:pic xmlns:pic="http://schemas.openxmlformats.org/drawingml/2006/picture">
+                  <pic:nvPicPr>
+                    <pic:cNvPr id="1" name=""/>
+                    <pic:cNvPicPr/>
+                  </pic:nvPicPr>
+                  <pic:blipFill>
+                    <a:blip r:embed="rId8">
+                      <a:extLst>
+                        <a:ext uri="{28A0092B-C50C-407E-A947-70E740481C1C}">
+                          <a14:useLocalDpi xmlns:a14="http://schemas.microsoft.com/office/drawing/2010/main" val="0"/>
+                        </a:ext>
+                      </a:extLst>
+                    </a:blip>
+                    <a:stretch>
+                      <a:fillRect/>
+                    </a:stretch>
+                  </pic:blipFill>
+                  <pic:spPr>
+                    <a:xfrm>
+                      <a:off x="0" y="0"/>
+                      <a:ext cx="5943600" cy="857250"/>
+                    </a:xfrm>
+                    <a:prstGeom prst="rect">
+                      <a:avLst/>
+                    </a:prstGeom>
+                  </pic:spPr>
+                </pic:pic>
+              </a:graphicData>
+            </a:graphic>
+          </wp:anchor>
+        </w:drawing>
+      </w:r>
+      <w:r>
+        <w:t>Set the unique source ID/primary identifier == “occurrence ID”. Let the rest of the fields automap</w:t>
+      </w:r>
       <w:r>
         <w:t>.</w:t>
       </w:r>
     </w:p>
+    <w:p>
+      <w:pPr>
+        <w:pStyle w:val="ListParagraph"/>
+        <w:numPr>
+          <w:ilvl w:val="0"/>
+          <w:numId w:val="8"/>
+        </w:numPr>
+      </w:pPr>
+      <w:r>
+        <w:lastRenderedPageBreak/>
+        <w:t>Upload the dataset. This might take a while, if you have a lot of records to add.</w:t>
+      </w:r>
+    </w:p>
+    <w:p>
+      <w:pPr>
+        <w:pStyle w:val="ListParagraph"/>
+        <w:numPr>
+          <w:ilvl w:val="0"/>
+          <w:numId w:val="8"/>
+        </w:numPr>
+      </w:pPr>
+      <w:r>
+        <w:t>After you get the upload complete message, update the collection statistics under “General Maintenance Tasks” -&gt; “Update Statistics”. Voila!</w:t>
+      </w:r>
+    </w:p>
     <w:p/>
+    <w:p/>
     <w:p>
       <w:pPr>
         <w:pStyle w:val="Heading2"/>
       </w:pPr>
-      <w:bookmarkStart w:id="12" w:name="_Toc62200508"/>
+      <w:bookmarkStart w:id="12" w:name="_Toc62217269"/>
       <w:r>
         <w:t xml:space="preserve">Steps </w:t>
       </w:r>
@@ -2440,23 +3253,7 @@
         <w:t xml:space="preserve"> – just follow along with the notes in those files</w:t>
       </w:r>
       <w:r>
-        <w:t xml:space="preserve">. To upload the cleaned data to </w:t>
-      </w:r>
-      <w:proofErr w:type="spellStart"/>
-      <w:r>
-        <w:t>Symbiota</w:t>
-      </w:r>
-      <w:proofErr w:type="spellEnd"/>
-      <w:r>
-        <w:t xml:space="preserve">, follow the instructions in the </w:t>
-      </w:r>
-      <w:proofErr w:type="spellStart"/>
-      <w:r>
-        <w:t>powerpoint</w:t>
-      </w:r>
-      <w:proofErr w:type="spellEnd"/>
-      <w:r>
-        <w:t xml:space="preserve"> saved in the GBIF folder.</w:t>
+        <w:t>. To upload the cleaned data to Symbiota, follow the instructions in the powerpoint saved in the GBIF folder.</w:t>
       </w:r>
     </w:p>
     <w:p/>
@@ -2464,85 +3261,16 @@
       <w:pPr>
         <w:pStyle w:val="Heading3"/>
       </w:pPr>
+      <w:bookmarkStart w:id="13" w:name="_Toc62217270"/>
       <w:r>
         <w:t>Uploading GBIF data to Cal-IBIS</w:t>
       </w:r>
-    </w:p>
-    <w:p/>
-    <w:p/>
-    <w:p>
-      <w:pPr>
-        <w:pStyle w:val="Heading1"/>
-      </w:pPr>
-      <w:bookmarkStart w:id="13" w:name="_Toc62200509"/>
-      <w:r>
-        <w:t>Still to do:</w:t>
-      </w:r>
       <w:bookmarkEnd w:id="13"/>
-      <w:r>
-        <w:t xml:space="preserve"> </w:t>
-      </w:r>
-    </w:p>
-    <w:p>
-      <w:pPr>
-        <w:pStyle w:val="ListParagraph"/>
-        <w:numPr>
-          <w:ilvl w:val="0"/>
-          <w:numId w:val="5"/>
-        </w:numPr>
-      </w:pPr>
-      <w:r>
-        <w:t>Update Steps 7</w:t>
-      </w:r>
-      <w:r>
-        <w:t xml:space="preserve">, </w:t>
-      </w:r>
-      <w:r>
-        <w:t xml:space="preserve">8 to reflect new way to compare GBIF </w:t>
-      </w:r>
-      <w:proofErr w:type="spellStart"/>
-      <w:r>
-        <w:t>mycos</w:t>
-      </w:r>
-      <w:proofErr w:type="spellEnd"/>
-      <w:r>
-        <w:t xml:space="preserve"> and </w:t>
-      </w:r>
-      <w:proofErr w:type="spellStart"/>
-      <w:r>
-        <w:t>arthros</w:t>
-      </w:r>
-      <w:proofErr w:type="spellEnd"/>
-      <w:r>
-        <w:t xml:space="preserve"> against </w:t>
-      </w:r>
-      <w:proofErr w:type="spellStart"/>
-      <w:r>
-        <w:t>MycoPortal</w:t>
-      </w:r>
-      <w:proofErr w:type="spellEnd"/>
-      <w:r>
-        <w:t xml:space="preserve">, SCAN, </w:t>
-      </w:r>
-      <w:proofErr w:type="spellStart"/>
-      <w:r>
-        <w:t>SEINet</w:t>
-      </w:r>
-      <w:proofErr w:type="spellEnd"/>
-      <w:r>
-        <w:t>, etc. based on the way developed for the plants.</w:t>
-      </w:r>
-    </w:p>
-    <w:p>
-      <w:pPr>
-        <w:pStyle w:val="ListParagraph"/>
-        <w:numPr>
-          <w:ilvl w:val="0"/>
-          <w:numId w:val="5"/>
-        </w:numPr>
-      </w:pPr>
-      <w:r>
-        <w:t>Add screenshots of upload to Cal-IBIS process.</w:t>
+    </w:p>
+    <w:p>
+      <w:r>
+        <w:tab/>
+        <w:t xml:space="preserve">To upload the GBIF data, follow the methods laid out in the Symbiota GBIF powerpoint. </w:t>
       </w:r>
     </w:p>
     <w:sectPr>
@@ -3212,6 +3940,95 @@
     </w:lvl>
   </w:abstractNum>
   <w:abstractNum w:abstractNumId="6" w15:restartNumberingAfterBreak="0">
+    <w:nsid w:val="329C4554"/>
+    <w:multiLevelType w:val="hybridMultilevel"/>
+    <w:tmpl w:val="BB8463B0"/>
+    <w:lvl w:ilvl="0" w:tplc="0409000F">
+      <w:start w:val="1"/>
+      <w:numFmt w:val="decimal"/>
+      <w:lvlText w:val="%1."/>
+      <w:lvlJc w:val="left"/>
+      <w:pPr>
+        <w:ind w:left="720" w:hanging="360"/>
+      </w:pPr>
+      <w:rPr>
+        <w:rFonts w:hint="default"/>
+      </w:rPr>
+    </w:lvl>
+    <w:lvl w:ilvl="1" w:tplc="04090019" w:tentative="1">
+      <w:start w:val="1"/>
+      <w:numFmt w:val="lowerLetter"/>
+      <w:lvlText w:val="%2."/>
+      <w:lvlJc w:val="left"/>
+      <w:pPr>
+        <w:ind w:left="1440" w:hanging="360"/>
+      </w:pPr>
+    </w:lvl>
+    <w:lvl w:ilvl="2" w:tplc="0409001B" w:tentative="1">
+      <w:start w:val="1"/>
+      <w:numFmt w:val="lowerRoman"/>
+      <w:lvlText w:val="%3."/>
+      <w:lvlJc w:val="right"/>
+      <w:pPr>
+        <w:ind w:left="2160" w:hanging="180"/>
+      </w:pPr>
+    </w:lvl>
+    <w:lvl w:ilvl="3" w:tplc="0409000F" w:tentative="1">
+      <w:start w:val="1"/>
+      <w:numFmt w:val="decimal"/>
+      <w:lvlText w:val="%4."/>
+      <w:lvlJc w:val="left"/>
+      <w:pPr>
+        <w:ind w:left="2880" w:hanging="360"/>
+      </w:pPr>
+    </w:lvl>
+    <w:lvl w:ilvl="4" w:tplc="04090019" w:tentative="1">
+      <w:start w:val="1"/>
+      <w:numFmt w:val="lowerLetter"/>
+      <w:lvlText w:val="%5."/>
+      <w:lvlJc w:val="left"/>
+      <w:pPr>
+        <w:ind w:left="3600" w:hanging="360"/>
+      </w:pPr>
+    </w:lvl>
+    <w:lvl w:ilvl="5" w:tplc="0409001B" w:tentative="1">
+      <w:start w:val="1"/>
+      <w:numFmt w:val="lowerRoman"/>
+      <w:lvlText w:val="%6."/>
+      <w:lvlJc w:val="right"/>
+      <w:pPr>
+        <w:ind w:left="4320" w:hanging="180"/>
+      </w:pPr>
+    </w:lvl>
+    <w:lvl w:ilvl="6" w:tplc="0409000F" w:tentative="1">
+      <w:start w:val="1"/>
+      <w:numFmt w:val="decimal"/>
+      <w:lvlText w:val="%7."/>
+      <w:lvlJc w:val="left"/>
+      <w:pPr>
+        <w:ind w:left="5040" w:hanging="360"/>
+      </w:pPr>
+    </w:lvl>
+    <w:lvl w:ilvl="7" w:tplc="04090019" w:tentative="1">
+      <w:start w:val="1"/>
+      <w:numFmt w:val="lowerLetter"/>
+      <w:lvlText w:val="%8."/>
+      <w:lvlJc w:val="left"/>
+      <w:pPr>
+        <w:ind w:left="5760" w:hanging="360"/>
+      </w:pPr>
+    </w:lvl>
+    <w:lvl w:ilvl="8" w:tplc="0409001B" w:tentative="1">
+      <w:start w:val="1"/>
+      <w:numFmt w:val="lowerRoman"/>
+      <w:lvlText w:val="%9."/>
+      <w:lvlJc w:val="right"/>
+      <w:pPr>
+        <w:ind w:left="6480" w:hanging="180"/>
+      </w:pPr>
+    </w:lvl>
+  </w:abstractNum>
+  <w:abstractNum w:abstractNumId="7" w15:restartNumberingAfterBreak="0">
     <w:nsid w:val="74762072"/>
     <w:multiLevelType w:val="hybridMultilevel"/>
     <w:tmpl w:val="AABCA13A"/>
@@ -3340,10 +4157,13 @@
     <w:abstractNumId w:val="3"/>
   </w:num>
   <w:num w:numId="6">
-    <w:abstractNumId w:val="6"/>
+    <w:abstractNumId w:val="7"/>
   </w:num>
   <w:num w:numId="7">
     <w:abstractNumId w:val="1"/>
+  </w:num>
+  <w:num w:numId="8">
+    <w:abstractNumId w:val="6"/>
   </w:num>
 </w:numbering>
 </file>
@@ -3803,6 +4623,7 @@
   <w:style w:type="character" w:default="1" w:styleId="DefaultParagraphFont">
     <w:name w:val="Default Paragraph Font"/>
     <w:uiPriority w:val="1"/>
+    <w:semiHidden/>
     <w:unhideWhenUsed/>
   </w:style>
   <w:style w:type="table" w:default="1" w:styleId="TableNormal">

</xml_diff>